<commit_message>
#140 Manage users: UC ID updated
Use case ID updated
</commit_message>
<xml_diff>
--- a/Deliverable-4/Use Cases - Manage Users.docx
+++ b/Deliverable-4/Use Cases - Manage Users.docx
@@ -12,7 +12,25 @@
         <w:rPr>
           <w:b/>
         </w:rPr>
-        <w:t>5.13 Use Case 13 – Advanced Search of Users</w:t>
+        <w:t>5.17</w:t>
+      </w:r>
+      <w:r>
+        <w:rPr>
+          <w:b/>
+        </w:rPr>
+        <w:t xml:space="preserve"> Use Case 1</w:t>
+      </w:r>
+      <w:r>
+        <w:rPr>
+          <w:b/>
+        </w:rPr>
+        <w:t>7</w:t>
+      </w:r>
+      <w:r>
+        <w:rPr>
+          <w:b/>
+        </w:rPr>
+        <w:t xml:space="preserve"> – Advanced Search of Users</w:t>
       </w:r>
     </w:p>
     <w:p/>
@@ -26,7 +44,13 @@
         <w:rPr>
           <w:b/>
         </w:rPr>
-        <w:t>5.13.1 Fully Dressed Use Case</w:t>
+        <w:t>5.17</w:t>
+      </w:r>
+      <w:r>
+        <w:rPr>
+          <w:b/>
+        </w:rPr>
+        <w:t>.1 Fully Dressed Use Case</w:t>
       </w:r>
     </w:p>
     <w:tbl>
@@ -90,7 +114,7 @@
                 <w:rFonts w:eastAsia="Calibri"/>
                 <w:color w:val="D9D9D9" w:themeColor="background1" w:themeShade="D9"/>
               </w:rPr>
-              <w:t>UC13</w:t>
+              <w:t>UC17</w:t>
             </w:r>
           </w:p>
         </w:tc>
@@ -822,7 +846,19 @@
           <w:b/>
         </w:rPr>
         <w:lastRenderedPageBreak/>
-        <w:t>5.13.2 System Sequence Diagram</w:t>
+        <w:t>5.1</w:t>
+      </w:r>
+      <w:r>
+        <w:rPr>
+          <w:b/>
+        </w:rPr>
+        <w:t>7</w:t>
+      </w:r>
+      <w:r>
+        <w:rPr>
+          <w:b/>
+        </w:rPr>
+        <w:t>.2 System Sequence Diagram</w:t>
       </w:r>
     </w:p>
     <w:p>
@@ -886,7 +922,19 @@
         <w:rPr>
           <w:i/>
         </w:rPr>
-        <w:t>Figure 5.13.1 Advanced Search for Users System Sequence Diagram</w:t>
+        <w:t>Figure 5.1</w:t>
+      </w:r>
+      <w:r>
+        <w:rPr>
+          <w:i/>
+        </w:rPr>
+        <w:t>7</w:t>
+      </w:r>
+      <w:r>
+        <w:rPr>
+          <w:i/>
+        </w:rPr>
+        <w:t>.1 Advanced Search for Users System Sequence Diagram</w:t>
       </w:r>
     </w:p>
     <w:p/>
@@ -900,7 +948,19 @@
         <w:rPr>
           <w:b/>
         </w:rPr>
-        <w:t xml:space="preserve">5.13.3 </w:t>
+        <w:t>5.1</w:t>
+      </w:r>
+      <w:r>
+        <w:rPr>
+          <w:b/>
+        </w:rPr>
+        <w:t>7</w:t>
+      </w:r>
+      <w:r>
+        <w:rPr>
+          <w:b/>
+        </w:rPr>
+        <w:t xml:space="preserve">.3 </w:t>
       </w:r>
       <w:r>
         <w:rPr>
@@ -946,7 +1006,21 @@
                 <w:color w:val="D9D9D9" w:themeColor="background1" w:themeShade="D9"/>
                 <w:lang w:val="en-CA"/>
               </w:rPr>
-              <w:t>Contract 13.1</w:t>
+              <w:t>Contract 1</w:t>
+            </w:r>
+            <w:r>
+              <w:rPr>
+                <w:color w:val="D9D9D9" w:themeColor="background1" w:themeShade="D9"/>
+                <w:lang w:val="en-CA"/>
+              </w:rPr>
+              <w:t>7</w:t>
+            </w:r>
+            <w:r>
+              <w:rPr>
+                <w:color w:val="D9D9D9" w:themeColor="background1" w:themeShade="D9"/>
+                <w:lang w:val="en-CA"/>
+              </w:rPr>
+              <w:t>.1</w:t>
             </w:r>
           </w:p>
         </w:tc>
@@ -1284,7 +1358,13 @@
               <w:rPr>
                 <w:lang w:val="en-CA"/>
               </w:rPr>
-              <w:t>UC13</w:t>
+              <w:t>UC1</w:t>
+            </w:r>
+            <w:r>
+              <w:rPr>
+                <w:lang w:val="en-CA"/>
+              </w:rPr>
+              <w:t>7</w:t>
             </w:r>
           </w:p>
         </w:tc>
@@ -1393,6 +1473,10 @@
         <w:jc w:val="center"/>
       </w:pPr>
       <w:r>
+        <w:rPr>
+          <w:noProof/>
+          <w:lang w:eastAsia="en-CA"/>
+        </w:rPr>
         <w:drawing>
           <wp:inline distT="0" distB="0" distL="0" distR="0" wp14:anchorId="123A62CC" wp14:editId="03F66A32">
             <wp:extent cx="5943600" cy="2313940"/>
@@ -1429,8 +1513,6 @@
           </wp:inline>
         </w:drawing>
       </w:r>
-      <w:bookmarkStart w:id="0" w:name="_GoBack"/>
-      <w:bookmarkEnd w:id="0"/>
     </w:p>
     <w:p>
       <w:pPr>
@@ -1443,7 +1525,19 @@
         <w:rPr>
           <w:i/>
         </w:rPr>
-        <w:t xml:space="preserve">Figure 5.13.2 </w:t>
+        <w:t>Figure 5.1</w:t>
+      </w:r>
+      <w:r>
+        <w:rPr>
+          <w:i/>
+        </w:rPr>
+        <w:t>7</w:t>
+      </w:r>
+      <w:r>
+        <w:rPr>
+          <w:i/>
+        </w:rPr>
+        <w:t xml:space="preserve">.2 </w:t>
       </w:r>
       <w:proofErr w:type="spellStart"/>
       <w:r>
@@ -1476,7 +1570,31 @@
           <w:b/>
         </w:rPr>
         <w:lastRenderedPageBreak/>
-        <w:t>5.14 Use Case 14 – View User</w:t>
+        <w:t>5.1</w:t>
+      </w:r>
+      <w:r>
+        <w:rPr>
+          <w:b/>
+        </w:rPr>
+        <w:t>8</w:t>
+      </w:r>
+      <w:r>
+        <w:rPr>
+          <w:b/>
+        </w:rPr>
+        <w:t xml:space="preserve"> Use Case 1</w:t>
+      </w:r>
+      <w:r>
+        <w:rPr>
+          <w:b/>
+        </w:rPr>
+        <w:t>8</w:t>
+      </w:r>
+      <w:r>
+        <w:rPr>
+          <w:b/>
+        </w:rPr>
+        <w:t xml:space="preserve"> – View User</w:t>
       </w:r>
     </w:p>
     <w:p/>
@@ -1496,7 +1614,7 @@
         <w:rPr>
           <w:b/>
         </w:rPr>
-        <w:t>4</w:t>
+        <w:t>8</w:t>
       </w:r>
       <w:r>
         <w:rPr>
@@ -1566,7 +1684,14 @@
                 <w:rFonts w:eastAsia="Calibri"/>
                 <w:color w:val="D9D9D9" w:themeColor="background1" w:themeShade="D9"/>
               </w:rPr>
-              <w:t>UC14</w:t>
+              <w:t>UC1</w:t>
+            </w:r>
+            <w:r>
+              <w:rPr>
+                <w:rFonts w:eastAsia="Calibri"/>
+                <w:color w:val="D9D9D9" w:themeColor="background1" w:themeShade="D9"/>
+              </w:rPr>
+              <w:t>8</w:t>
             </w:r>
           </w:p>
         </w:tc>
@@ -2244,7 +2369,7 @@
         <w:rPr>
           <w:b/>
         </w:rPr>
-        <w:t>4</w:t>
+        <w:t>8</w:t>
       </w:r>
       <w:r>
         <w:rPr>
@@ -2310,7 +2435,19 @@
         <w:rPr>
           <w:i/>
         </w:rPr>
-        <w:t>Figure 5.14.1 View User System Sequence Diagram</w:t>
+        <w:t>Figure 5.1</w:t>
+      </w:r>
+      <w:r>
+        <w:rPr>
+          <w:i/>
+        </w:rPr>
+        <w:t>8</w:t>
+      </w:r>
+      <w:r>
+        <w:rPr>
+          <w:i/>
+        </w:rPr>
+        <w:t>.1 View User System Sequence Diagram</w:t>
       </w:r>
     </w:p>
     <w:p/>
@@ -2324,7 +2461,19 @@
         <w:rPr>
           <w:b/>
         </w:rPr>
-        <w:t>5.14.3 Contract Diagram</w:t>
+        <w:t>5.1</w:t>
+      </w:r>
+      <w:r>
+        <w:rPr>
+          <w:b/>
+        </w:rPr>
+        <w:t>8</w:t>
+      </w:r>
+      <w:r>
+        <w:rPr>
+          <w:b/>
+        </w:rPr>
+        <w:t>.3 Contract Diagram</w:t>
       </w:r>
     </w:p>
     <w:tbl>
@@ -2364,7 +2513,21 @@
                 <w:color w:val="D9D9D9" w:themeColor="background1" w:themeShade="D9"/>
                 <w:lang w:val="en-CA"/>
               </w:rPr>
-              <w:t>Contract 14.1</w:t>
+              <w:t>Contract 1</w:t>
+            </w:r>
+            <w:r>
+              <w:rPr>
+                <w:color w:val="D9D9D9" w:themeColor="background1" w:themeShade="D9"/>
+                <w:lang w:val="en-CA"/>
+              </w:rPr>
+              <w:t>8</w:t>
+            </w:r>
+            <w:r>
+              <w:rPr>
+                <w:color w:val="D9D9D9" w:themeColor="background1" w:themeShade="D9"/>
+                <w:lang w:val="en-CA"/>
+              </w:rPr>
+              <w:t>.1</w:t>
             </w:r>
           </w:p>
         </w:tc>
@@ -2654,7 +2817,7 @@
               <w:rPr>
                 <w:lang w:val="en-CA"/>
               </w:rPr>
-              <w:t>UC14</w:t>
+              <w:t>UC18</w:t>
             </w:r>
           </w:p>
         </w:tc>
@@ -2831,6 +2994,10 @@
         <w:jc w:val="center"/>
       </w:pPr>
       <w:r>
+        <w:rPr>
+          <w:noProof/>
+          <w:lang w:eastAsia="en-CA"/>
+        </w:rPr>
         <w:lastRenderedPageBreak/>
         <w:drawing>
           <wp:inline distT="0" distB="0" distL="0" distR="0" wp14:anchorId="4A6E7E74" wp14:editId="28BF99A0">
@@ -2880,7 +3047,19 @@
         <w:rPr>
           <w:i/>
         </w:rPr>
-        <w:t xml:space="preserve">Figure 5.14.2 </w:t>
+        <w:t>Figure 5.1</w:t>
+      </w:r>
+      <w:r>
+        <w:rPr>
+          <w:i/>
+        </w:rPr>
+        <w:t>8</w:t>
+      </w:r>
+      <w:r>
+        <w:rPr>
+          <w:i/>
+        </w:rPr>
+        <w:t xml:space="preserve">.2 </w:t>
       </w:r>
       <w:proofErr w:type="spellStart"/>
       <w:r>
@@ -2913,7 +3092,31 @@
           <w:b/>
         </w:rPr>
         <w:lastRenderedPageBreak/>
-        <w:t>5.15 Use Case 15 – Update User</w:t>
+        <w:t>5.1</w:t>
+      </w:r>
+      <w:r>
+        <w:rPr>
+          <w:b/>
+        </w:rPr>
+        <w:t>9</w:t>
+      </w:r>
+      <w:r>
+        <w:rPr>
+          <w:b/>
+        </w:rPr>
+        <w:t xml:space="preserve"> Use Case 1</w:t>
+      </w:r>
+      <w:r>
+        <w:rPr>
+          <w:b/>
+        </w:rPr>
+        <w:t>9</w:t>
+      </w:r>
+      <w:r>
+        <w:rPr>
+          <w:b/>
+        </w:rPr>
+        <w:t xml:space="preserve"> – Update User</w:t>
       </w:r>
     </w:p>
     <w:p/>
@@ -2927,7 +3130,19 @@
         <w:rPr>
           <w:b/>
         </w:rPr>
-        <w:t>5.15.1 Fully Dressed Use Case</w:t>
+        <w:t>5.1</w:t>
+      </w:r>
+      <w:r>
+        <w:rPr>
+          <w:b/>
+        </w:rPr>
+        <w:t>9</w:t>
+      </w:r>
+      <w:r>
+        <w:rPr>
+          <w:b/>
+        </w:rPr>
+        <w:t>.1 Fully Dressed Use Case</w:t>
       </w:r>
     </w:p>
     <w:tbl>
@@ -2991,7 +3206,14 @@
                 <w:rFonts w:eastAsia="Calibri"/>
                 <w:color w:val="D9D9D9" w:themeColor="background1" w:themeShade="D9"/>
               </w:rPr>
-              <w:t>UC15</w:t>
+              <w:t>UC1</w:t>
+            </w:r>
+            <w:r>
+              <w:rPr>
+                <w:rFonts w:eastAsia="Calibri"/>
+                <w:color w:val="D9D9D9" w:themeColor="background1" w:themeShade="D9"/>
+              </w:rPr>
+              <w:t>9</w:t>
             </w:r>
           </w:p>
         </w:tc>
@@ -3709,7 +3931,19 @@
         <w:rPr>
           <w:b/>
         </w:rPr>
-        <w:t>5.15.2 System Sequence Diagram</w:t>
+        <w:t>5.1</w:t>
+      </w:r>
+      <w:r>
+        <w:rPr>
+          <w:b/>
+        </w:rPr>
+        <w:t>9</w:t>
+      </w:r>
+      <w:r>
+        <w:rPr>
+          <w:b/>
+        </w:rPr>
+        <w:t>.2 System Sequence Diagram</w:t>
       </w:r>
     </w:p>
     <w:p>
@@ -3769,7 +4003,19 @@
         <w:rPr>
           <w:i/>
         </w:rPr>
-        <w:t>Figure 5.15.1 Update User System Sequence Diagram</w:t>
+        <w:t>Figure 5.1</w:t>
+      </w:r>
+      <w:r>
+        <w:rPr>
+          <w:i/>
+        </w:rPr>
+        <w:t>9</w:t>
+      </w:r>
+      <w:r>
+        <w:rPr>
+          <w:i/>
+        </w:rPr>
+        <w:t>.1 Update User System Sequence Diagram</w:t>
       </w:r>
     </w:p>
     <w:p/>
@@ -3783,7 +4029,13 @@
         <w:rPr>
           <w:b/>
         </w:rPr>
-        <w:t>5.15</w:t>
+        <w:t>5.1</w:t>
+      </w:r>
+      <w:r>
+        <w:rPr>
+          <w:b/>
+        </w:rPr>
+        <w:t>9</w:t>
       </w:r>
       <w:r>
         <w:rPr>
@@ -3829,7 +4081,21 @@
                 <w:color w:val="D9D9D9" w:themeColor="background1" w:themeShade="D9"/>
                 <w:lang w:val="en-CA"/>
               </w:rPr>
-              <w:t>Contract 15.1</w:t>
+              <w:t>Contract 1</w:t>
+            </w:r>
+            <w:r>
+              <w:rPr>
+                <w:color w:val="D9D9D9" w:themeColor="background1" w:themeShade="D9"/>
+                <w:lang w:val="en-CA"/>
+              </w:rPr>
+              <w:t>9</w:t>
+            </w:r>
+            <w:r>
+              <w:rPr>
+                <w:color w:val="D9D9D9" w:themeColor="background1" w:themeShade="D9"/>
+                <w:lang w:val="en-CA"/>
+              </w:rPr>
+              <w:t>.1</w:t>
             </w:r>
           </w:p>
         </w:tc>
@@ -4119,7 +4385,7 @@
               <w:rPr>
                 <w:lang w:val="en-CA"/>
               </w:rPr>
-              <w:t>UC15</w:t>
+              <w:t>UC19</w:t>
             </w:r>
           </w:p>
         </w:tc>
@@ -4203,6 +4469,8 @@
                 <w:rFonts w:cs="Times New Roman"/>
               </w:rPr>
             </w:pPr>
+            <w:bookmarkStart w:id="0" w:name="_GoBack"/>
+            <w:bookmarkEnd w:id="0"/>
             <w:r>
               <w:rPr>
                 <w:rFonts w:cs="Times New Roman"/>
@@ -4278,6 +4546,10 @@
     <w:p/>
     <w:p>
       <w:r>
+        <w:rPr>
+          <w:noProof/>
+          <w:lang w:eastAsia="en-CA"/>
+        </w:rPr>
         <w:lastRenderedPageBreak/>
         <w:drawing>
           <wp:inline distT="0" distB="0" distL="0" distR="0" wp14:anchorId="53741035" wp14:editId="366D28F1">
@@ -4327,7 +4599,19 @@
         <w:rPr>
           <w:i/>
         </w:rPr>
-        <w:t xml:space="preserve">Figure 5.15.2 </w:t>
+        <w:t>Figure 5.1</w:t>
+      </w:r>
+      <w:r>
+        <w:rPr>
+          <w:i/>
+        </w:rPr>
+        <w:t>9</w:t>
+      </w:r>
+      <w:r>
+        <w:rPr>
+          <w:i/>
+        </w:rPr>
+        <w:t xml:space="preserve">.2 </w:t>
       </w:r>
       <w:proofErr w:type="spellStart"/>
       <w:r>

</xml_diff>

<commit_message>
#140 Update Search for Users
'Advanced search for users' have been replaced with Search for Users,
there is no need to separate advanced search and simple search as they
perform the same action, just in two different views
</commit_message>
<xml_diff>
--- a/Deliverable-4/Use Cases - Manage Users.docx
+++ b/Deliverable-4/Use Cases - Manage Users.docx
@@ -30,7 +30,13 @@
         <w:rPr>
           <w:b/>
         </w:rPr>
-        <w:t xml:space="preserve"> – Advanced Search of Users</w:t>
+        <w:t xml:space="preserve"> – </w:t>
+      </w:r>
+      <w:r>
+        <w:rPr>
+          <w:b/>
+        </w:rPr>
+        <w:t>Search for Users</w:t>
       </w:r>
     </w:p>
     <w:p/>
@@ -155,7 +161,7 @@
               <w:rPr>
                 <w:rFonts w:eastAsia="Calibri"/>
               </w:rPr>
-              <w:t>Advanced Search of Users</w:t>
+              <w:t>Search for Users</w:t>
             </w:r>
           </w:p>
         </w:tc>
@@ -283,7 +289,13 @@
               <w:rPr>
                 <w:lang w:val="en-CA"/>
               </w:rPr>
-              <w:t xml:space="preserve"> April 2, 2016</w:t>
+              <w:t xml:space="preserve"> April 4</w:t>
+            </w:r>
+            <w:r>
+              <w:rPr>
+                <w:lang w:val="en-CA"/>
+              </w:rPr>
+              <w:t>, 2016</w:t>
             </w:r>
           </w:p>
         </w:tc>
@@ -378,7 +390,7 @@
               <w:rPr>
                 <w:rFonts w:eastAsia="Calibri"/>
               </w:rPr>
-              <w:t>Obtain access to data related to a user through advanced search criteria.</w:t>
+              <w:t>Obtain access to data related to a user through search criteria.</w:t>
             </w:r>
           </w:p>
         </w:tc>
@@ -427,7 +439,19 @@
               <w:rPr>
                 <w:rFonts w:eastAsia="Calibri"/>
               </w:rPr>
-              <w:t>gain access to information related to a user through advanced search criteria such as the user’s ID, username, first name, last name and net name.</w:t>
+              <w:t>gain access to information rel</w:t>
+            </w:r>
+            <w:r>
+              <w:rPr>
+                <w:rFonts w:eastAsia="Calibri"/>
+              </w:rPr>
+              <w:t xml:space="preserve">ated to a user through </w:t>
+            </w:r>
+            <w:r>
+              <w:rPr>
+                <w:rFonts w:eastAsia="Calibri"/>
+              </w:rPr>
+              <w:t>search criteria such as the user’s ID, username, first name, last name and net name.</w:t>
             </w:r>
           </w:p>
         </w:tc>
@@ -552,7 +576,7 @@
               <w:rPr>
                 <w:rFonts w:eastAsia="Calibri"/>
               </w:rPr>
-              <w:t>student(s) that fits the advanced search criteria</w:t>
+              <w:t>student(s) that fits the search criteria</w:t>
             </w:r>
             <w:r>
               <w:rPr>
@@ -686,13 +710,19 @@
               <w:rPr>
                 <w:rFonts w:eastAsia="Calibri" w:cs="Times New Roman"/>
               </w:rPr>
-              <w:t xml:space="preserve">Administrator </w:t>
+              <w:t>Administrator specifies the search criteria</w:t>
             </w:r>
             <w:r>
               <w:rPr>
                 <w:rFonts w:eastAsia="Calibri" w:cs="Times New Roman"/>
               </w:rPr>
-              <w:t>indicates that an advanced search for users is to be performed.</w:t>
+              <w:t xml:space="preserve"> in available search fields</w:t>
+            </w:r>
+            <w:r>
+              <w:rPr>
+                <w:rFonts w:eastAsia="Calibri" w:cs="Times New Roman"/>
+              </w:rPr>
+              <w:t>.</w:t>
             </w:r>
           </w:p>
           <w:p>
@@ -712,58 +742,6 @@
               <w:rPr>
                 <w:rFonts w:eastAsia="Calibri" w:cs="Times New Roman"/>
               </w:rPr>
-              <w:t xml:space="preserve">System </w:t>
-            </w:r>
-            <w:r>
-              <w:rPr>
-                <w:rFonts w:eastAsia="Calibri" w:cs="Times New Roman"/>
-              </w:rPr>
-              <w:t>displays a set of advanced search field criteria form to be completed.</w:t>
-            </w:r>
-          </w:p>
-          <w:p>
-            <w:pPr>
-              <w:pStyle w:val="ListParagraph"/>
-              <w:numPr>
-                <w:ilvl w:val="0"/>
-                <w:numId w:val="1"/>
-              </w:numPr>
-              <w:spacing w:before="120" w:after="0" w:line="360" w:lineRule="auto"/>
-              <w:cnfStyle w:val="000000000000" w:firstRow="0" w:lastRow="0" w:firstColumn="0" w:lastColumn="0" w:oddVBand="0" w:evenVBand="0" w:oddHBand="0" w:evenHBand="0" w:firstRowFirstColumn="0" w:firstRowLastColumn="0" w:lastRowFirstColumn="0" w:lastRowLastColumn="0"/>
-              <w:rPr>
-                <w:rFonts w:eastAsia="Calibri" w:cs="Times New Roman"/>
-              </w:rPr>
-            </w:pPr>
-            <w:r>
-              <w:rPr>
-                <w:rFonts w:eastAsia="Calibri" w:cs="Times New Roman"/>
-              </w:rPr>
-              <w:t>Administrator specifies the search criteria</w:t>
-            </w:r>
-            <w:r>
-              <w:rPr>
-                <w:rFonts w:eastAsia="Calibri" w:cs="Times New Roman"/>
-              </w:rPr>
-              <w:t>.</w:t>
-            </w:r>
-          </w:p>
-          <w:p>
-            <w:pPr>
-              <w:pStyle w:val="ListParagraph"/>
-              <w:numPr>
-                <w:ilvl w:val="0"/>
-                <w:numId w:val="1"/>
-              </w:numPr>
-              <w:spacing w:before="120" w:after="0" w:line="360" w:lineRule="auto"/>
-              <w:cnfStyle w:val="000000000000" w:firstRow="0" w:lastRow="0" w:firstColumn="0" w:lastColumn="0" w:oddVBand="0" w:evenVBand="0" w:oddHBand="0" w:evenHBand="0" w:firstRowFirstColumn="0" w:firstRowLastColumn="0" w:lastRowFirstColumn="0" w:lastRowLastColumn="0"/>
-              <w:rPr>
-                <w:rFonts w:eastAsia="Calibri" w:cs="Times New Roman"/>
-              </w:rPr>
-            </w:pPr>
-            <w:r>
-              <w:rPr>
-                <w:rFonts w:eastAsia="Calibri" w:cs="Times New Roman"/>
-              </w:rPr>
               <w:t>System displays a list of editable users matching the search criteria indicated by the administrator</w:t>
             </w:r>
             <w:r>
@@ -882,7 +860,6 @@
         <w:rPr>
           <w:b/>
         </w:rPr>
-        <w:lastRenderedPageBreak/>
         <w:t>5.1</w:t>
       </w:r>
       <w:r>
@@ -908,12 +885,11 @@
       <w:r>
         <w:rPr>
           <w:b/>
-          <w:noProof/>
-          <w:lang w:eastAsia="en-CA"/>
-        </w:rPr>
+        </w:rPr>
+        <w:lastRenderedPageBreak/>
         <w:drawing>
-          <wp:inline distT="0" distB="0" distL="0" distR="0" wp14:anchorId="7910D9C6" wp14:editId="5FE6B047">
-            <wp:extent cx="5943600" cy="1873885"/>
+          <wp:inline distT="0" distB="0" distL="0" distR="0" wp14:anchorId="3FABB402" wp14:editId="4A499448">
+            <wp:extent cx="5943600" cy="1868805"/>
             <wp:effectExtent l="0" t="0" r="0" b="0"/>
             <wp:docPr id="1" name="Picture 1"/>
             <wp:cNvGraphicFramePr>
@@ -935,7 +911,7 @@
                   <pic:spPr>
                     <a:xfrm>
                       <a:off x="0" y="0"/>
-                      <a:ext cx="5943600" cy="1873885"/>
+                      <a:ext cx="5943600" cy="1868805"/>
                     </a:xfrm>
                     <a:prstGeom prst="rect">
                       <a:avLst/>
@@ -971,7 +947,7 @@
         <w:rPr>
           <w:i/>
         </w:rPr>
-        <w:t>.1 Advanced Search for Users System Sequence Diagram</w:t>
+        <w:t>.1 Search for Users System Sequence Diagram</w:t>
       </w:r>
     </w:p>
     <w:p/>
@@ -1086,7 +1062,7 @@
                 <w:color w:val="D9D9D9" w:themeColor="background1" w:themeShade="D9"/>
                 <w:lang w:val="en-CA"/>
               </w:rPr>
-              <w:t>advancedUserSearch</w:t>
+              <w:t>userSearch</w:t>
             </w:r>
             <w:proofErr w:type="spellEnd"/>
           </w:p>
@@ -1216,7 +1192,19 @@
               <w:rPr>
                 <w:lang w:val="en-CA"/>
               </w:rPr>
-              <w:t>: April 2, 2016</w:t>
+              <w:t xml:space="preserve">: April </w:t>
+            </w:r>
+            <w:r>
+              <w:rPr>
+                <w:lang w:val="en-CA"/>
+              </w:rPr>
+              <w:t>4</w:t>
+            </w:r>
+            <w:r>
+              <w:rPr>
+                <w:lang w:val="en-CA"/>
+              </w:rPr>
+              <w:t>, 2016</w:t>
             </w:r>
           </w:p>
         </w:tc>
@@ -1271,7 +1259,7 @@
                 <w:rFonts w:eastAsia="Calibri"/>
                 <w:lang w:val="en-CA"/>
               </w:rPr>
-              <w:t>advancedUserSearch</w:t>
+              <w:t>userSearch</w:t>
             </w:r>
             <w:proofErr w:type="spellEnd"/>
             <w:r>
@@ -1496,7 +1484,7 @@
               <w:rPr>
                 <w:rFonts w:eastAsia="Calibri"/>
               </w:rPr>
-              <w:t>A list of student(s) that fits the advanced search criteria</w:t>
+              <w:t>A list of student(s) that fits the search criteria</w:t>
             </w:r>
             <w:r>
               <w:rPr>
@@ -1535,15 +1523,11 @@
         <w:jc w:val="center"/>
       </w:pPr>
       <w:r>
-        <w:rPr>
-          <w:noProof/>
-          <w:lang w:eastAsia="en-CA"/>
-        </w:rPr>
         <w:drawing>
-          <wp:inline distT="0" distB="0" distL="0" distR="0" wp14:anchorId="123A62CC" wp14:editId="03F66A32">
-            <wp:extent cx="5943600" cy="2313940"/>
-            <wp:effectExtent l="0" t="0" r="0" b="0"/>
-            <wp:docPr id="7" name="Picture 7"/>
+          <wp:inline distT="0" distB="0" distL="0" distR="0" wp14:anchorId="74D7A757" wp14:editId="65F5FDC1">
+            <wp:extent cx="5943600" cy="2317115"/>
+            <wp:effectExtent l="0" t="0" r="0" b="6985"/>
+            <wp:docPr id="2" name="Picture 2"/>
             <wp:cNvGraphicFramePr>
               <a:graphicFrameLocks xmlns:a="http://schemas.openxmlformats.org/drawingml/2006/main" noChangeAspect="1"/>
             </wp:cNvGraphicFramePr>
@@ -1563,7 +1547,7 @@
                   <pic:spPr>
                     <a:xfrm>
                       <a:off x="0" y="0"/>
-                      <a:ext cx="5943600" cy="2313940"/>
+                      <a:ext cx="5943600" cy="2317115"/>
                     </a:xfrm>
                     <a:prstGeom prst="rect">
                       <a:avLst/>
@@ -1606,7 +1590,13 @@
         <w:rPr>
           <w:i/>
         </w:rPr>
-        <w:t>advancedUserSearch</w:t>
+        <w:t>u</w:t>
+      </w:r>
+      <w:r>
+        <w:rPr>
+          <w:i/>
+        </w:rPr>
+        <w:t>serSearch</w:t>
       </w:r>
       <w:proofErr w:type="spellEnd"/>
       <w:r>
@@ -1922,7 +1912,19 @@
               <w:rPr>
                 <w:lang w:val="en-CA"/>
               </w:rPr>
-              <w:t xml:space="preserve"> April 2, 2016</w:t>
+              <w:t xml:space="preserve"> April </w:t>
+            </w:r>
+            <w:r>
+              <w:rPr>
+                <w:lang w:val="en-CA"/>
+              </w:rPr>
+              <w:t>4</w:t>
+            </w:r>
+            <w:r>
+              <w:rPr>
+                <w:lang w:val="en-CA"/>
+              </w:rPr>
+              <w:t>, 2016</w:t>
             </w:r>
           </w:p>
         </w:tc>
@@ -2765,7 +2767,19 @@
               <w:rPr>
                 <w:lang w:val="en-CA"/>
               </w:rPr>
-              <w:t>: April 2, 2016</w:t>
+              <w:t xml:space="preserve">: April </w:t>
+            </w:r>
+            <w:r>
+              <w:rPr>
+                <w:lang w:val="en-CA"/>
+              </w:rPr>
+              <w:t>4</w:t>
+            </w:r>
+            <w:r>
+              <w:rPr>
+                <w:lang w:val="en-CA"/>
+              </w:rPr>
+              <w:t>, 2016</w:t>
             </w:r>
           </w:p>
         </w:tc>
@@ -3431,7 +3445,13 @@
               <w:rPr>
                 <w:lang w:val="en-CA"/>
               </w:rPr>
-              <w:t xml:space="preserve"> April 2, 2016</w:t>
+              <w:t xml:space="preserve"> April 4</w:t>
+            </w:r>
+            <w:r>
+              <w:rPr>
+                <w:lang w:val="en-CA"/>
+              </w:rPr>
+              <w:t>, 2016</w:t>
             </w:r>
           </w:p>
         </w:tc>
@@ -4329,7 +4349,21 @@
               <w:rPr>
                 <w:lang w:val="en-CA"/>
               </w:rPr>
-              <w:t>: April 2, 2016</w:t>
+              <w:t xml:space="preserve">: April </w:t>
+            </w:r>
+            <w:r>
+              <w:rPr>
+                <w:lang w:val="en-CA"/>
+              </w:rPr>
+              <w:t>4</w:t>
+            </w:r>
+            <w:bookmarkStart w:id="0" w:name="_GoBack"/>
+            <w:bookmarkEnd w:id="0"/>
+            <w:r>
+              <w:rPr>
+                <w:lang w:val="en-CA"/>
+              </w:rPr>
+              <w:t>, 2016</w:t>
             </w:r>
           </w:p>
         </w:tc>
@@ -4634,8 +4668,6 @@
               <w:lastRenderedPageBreak/>
               <w:t>Administrator has access to consult the updated user</w:t>
             </w:r>
-            <w:bookmarkStart w:id="0" w:name="_GoBack"/>
-            <w:bookmarkEnd w:id="0"/>
           </w:p>
         </w:tc>
       </w:tr>

</xml_diff>

<commit_message>
#140 Use case descriptions + Delete User UC
- Added descriptions of each use case
- Added 'Delete User' use case
</commit_message>
<xml_diff>
--- a/Deliverable-4/Use Cases - Manage Users.docx
+++ b/Deliverable-4/Use Cases - Manage Users.docx
@@ -849,6 +849,18 @@
       </w:tr>
     </w:tbl>
     <w:p/>
+    <w:p>
+      <w:pPr>
+        <w:jc w:val="both"/>
+      </w:pPr>
+      <w:r>
+        <w:t xml:space="preserve">The administrator wishes to search for one or many particular user(s) in the system. To do so, the administrator, through the user management page, specifies the search criteria and indicates that the search if ready to be performed. Upon completion of the search, the administrator will </w:t>
+      </w:r>
+      <w:r>
+        <w:lastRenderedPageBreak/>
+        <w:t>be able to view the result of the search. More precisely, a table of users matching the search criteria is displayed for the administrator.</w:t>
+      </w:r>
+    </w:p>
     <w:p/>
     <w:p>
       <w:pPr>
@@ -885,8 +897,9 @@
       <w:r>
         <w:rPr>
           <w:b/>
-        </w:rPr>
-        <w:lastRenderedPageBreak/>
+          <w:noProof/>
+          <w:lang w:eastAsia="en-CA"/>
+        </w:rPr>
         <w:drawing>
           <wp:inline distT="0" distB="0" distL="0" distR="0" wp14:anchorId="3FABB402" wp14:editId="4A499448">
             <wp:extent cx="5943600" cy="1868805"/>
@@ -1523,6 +1536,11 @@
         <w:jc w:val="center"/>
       </w:pPr>
       <w:r>
+        <w:rPr>
+          <w:noProof/>
+          <w:lang w:eastAsia="en-CA"/>
+        </w:rPr>
+        <w:lastRenderedPageBreak/>
         <w:drawing>
           <wp:inline distT="0" distB="0" distL="0" distR="0" wp14:anchorId="74D7A757" wp14:editId="65F5FDC1">
             <wp:extent cx="5943600" cy="2317115"/>
@@ -2432,7 +2450,15 @@
       </w:tr>
     </w:tbl>
     <w:p/>
-    <w:p/>
+    <w:p>
+      <w:pPr>
+        <w:jc w:val="both"/>
+      </w:pPr>
+      <w:r>
+        <w:lastRenderedPageBreak/>
+        <w:t>The administrator wants to view the profile of a user. In order to do so, the administrator indicates which user is to be displayed through a search result table containing one or many users. A page containing the detailed profile of the indicated user is then displayed for the administrator to consult.</w:t>
+      </w:r>
+    </w:p>
     <w:p/>
     <w:p>
       <w:pPr>
@@ -4018,6 +4044,18 @@
     <w:p/>
     <w:p>
       <w:pPr>
+        <w:jc w:val="both"/>
+      </w:pPr>
+      <w:r>
+        <w:t xml:space="preserve">The administrator needs to update some information about a user of the system. </w:t>
+      </w:r>
+      <w:r>
+        <w:t>In order to accomplish that task, the administrator first indicates that a specific user needs to be updated. Editable fields corresponding to the user’s information are then displayed for the administrator to change. Once the changes done, the administrator indicates that the changes have been completed. If the changes are valid, the updated profile of the user is displayed, otherwise, the administrator receives an error message.</w:t>
+      </w:r>
+    </w:p>
+    <w:p/>
+    <w:p>
+      <w:pPr>
         <w:rPr>
           <w:b/>
         </w:rPr>
@@ -4357,8 +4395,6 @@
               </w:rPr>
               <w:t>4</w:t>
             </w:r>
-            <w:bookmarkStart w:id="0" w:name="_GoBack"/>
-            <w:bookmarkEnd w:id="0"/>
             <w:r>
               <w:rPr>
                 <w:lang w:val="en-CA"/>
@@ -4471,6 +4507,7 @@
                 <w:iCs/>
                 <w:lang w:val="en-CA"/>
               </w:rPr>
+              <w:lastRenderedPageBreak/>
               <w:t>Cross-reference:</w:t>
             </w:r>
           </w:p>
@@ -4665,7 +4702,6 @@
               <w:rPr>
                 <w:rFonts w:cs="Times New Roman"/>
               </w:rPr>
-              <w:lastRenderedPageBreak/>
               <w:t>Administrator has access to consult the updated user</w:t>
             </w:r>
           </w:p>
@@ -4756,6 +4792,923 @@
         <w:t xml:space="preserve"> contract diagram</w:t>
       </w:r>
     </w:p>
+    <w:p/>
+    <w:p>
+      <w:pPr>
+        <w:rPr>
+          <w:b/>
+        </w:rPr>
+      </w:pPr>
+      <w:r>
+        <w:rPr>
+          <w:b/>
+        </w:rPr>
+        <w:t>5.20 Use Case 20</w:t>
+      </w:r>
+      <w:r>
+        <w:rPr>
+          <w:b/>
+        </w:rPr>
+        <w:t xml:space="preserve"> – </w:t>
+      </w:r>
+      <w:r>
+        <w:rPr>
+          <w:b/>
+        </w:rPr>
+        <w:t>Delete</w:t>
+      </w:r>
+      <w:r>
+        <w:rPr>
+          <w:b/>
+        </w:rPr>
+        <w:t xml:space="preserve"> User</w:t>
+      </w:r>
+    </w:p>
+    <w:p/>
+    <w:p>
+      <w:pPr>
+        <w:rPr>
+          <w:b/>
+        </w:rPr>
+      </w:pPr>
+      <w:r>
+        <w:rPr>
+          <w:b/>
+        </w:rPr>
+        <w:t>5.20</w:t>
+      </w:r>
+      <w:r>
+        <w:rPr>
+          <w:b/>
+        </w:rPr>
+        <w:t>.1 Fully Dressed Use Case</w:t>
+      </w:r>
+    </w:p>
+    <w:tbl>
+      <w:tblPr>
+        <w:tblStyle w:val="GridTable4-Accent51"/>
+        <w:tblW w:w="9544" w:type="dxa"/>
+        <w:tblLook w:val="04A0" w:firstRow="1" w:lastRow="0" w:firstColumn="1" w:lastColumn="0" w:noHBand="0" w:noVBand="1"/>
+      </w:tblPr>
+      <w:tblGrid>
+        <w:gridCol w:w="2659"/>
+        <w:gridCol w:w="2689"/>
+        <w:gridCol w:w="4196"/>
+      </w:tblGrid>
+      <w:tr>
+        <w:trPr>
+          <w:cnfStyle w:val="100000000000" w:firstRow="1" w:lastRow="0" w:firstColumn="0" w:lastColumn="0" w:oddVBand="0" w:evenVBand="0" w:oddHBand="0" w:evenHBand="0" w:firstRowFirstColumn="0" w:firstRowLastColumn="0" w:lastRowFirstColumn="0" w:lastRowLastColumn="0"/>
+          <w:trHeight w:val="433"/>
+        </w:trPr>
+        <w:tc>
+          <w:tcPr>
+            <w:cnfStyle w:val="001000000000" w:firstRow="0" w:lastRow="0" w:firstColumn="1" w:lastColumn="0" w:oddVBand="0" w:evenVBand="0" w:oddHBand="0" w:evenHBand="0" w:firstRowFirstColumn="0" w:firstRowLastColumn="0" w:lastRowFirstColumn="0" w:lastRowLastColumn="0"/>
+            <w:tcW w:w="2659" w:type="dxa"/>
+            <w:shd w:val="clear" w:color="auto" w:fill="1F3864" w:themeFill="accent5" w:themeFillShade="80"/>
+          </w:tcPr>
+          <w:p>
+            <w:pPr>
+              <w:spacing w:before="120" w:line="360" w:lineRule="auto"/>
+              <w:rPr>
+                <w:b w:val="0"/>
+                <w:bCs w:val="0"/>
+                <w:color w:val="D9D9D9" w:themeColor="background1" w:themeShade="D9"/>
+              </w:rPr>
+            </w:pPr>
+            <w:r>
+              <w:rPr>
+                <w:color w:val="D9D9D9" w:themeColor="background1" w:themeShade="D9"/>
+              </w:rPr>
+              <w:t>Use Case ID:</w:t>
+            </w:r>
+          </w:p>
+        </w:tc>
+        <w:tc>
+          <w:tcPr>
+            <w:tcW w:w="6885" w:type="dxa"/>
+            <w:gridSpan w:val="2"/>
+            <w:shd w:val="clear" w:color="auto" w:fill="1F3864" w:themeFill="accent5" w:themeFillShade="80"/>
+          </w:tcPr>
+          <w:p>
+            <w:pPr>
+              <w:spacing w:before="120" w:line="360" w:lineRule="auto"/>
+              <w:cnfStyle w:val="100000000000" w:firstRow="1" w:lastRow="0" w:firstColumn="0" w:lastColumn="0" w:oddVBand="0" w:evenVBand="0" w:oddHBand="0" w:evenHBand="0" w:firstRowFirstColumn="0" w:firstRowLastColumn="0" w:lastRowFirstColumn="0" w:lastRowLastColumn="0"/>
+              <w:rPr>
+                <w:rFonts w:eastAsia="Calibri"/>
+                <w:b w:val="0"/>
+                <w:bCs w:val="0"/>
+                <w:color w:val="D9D9D9" w:themeColor="background1" w:themeShade="D9"/>
+              </w:rPr>
+            </w:pPr>
+            <w:r>
+              <w:rPr>
+                <w:rFonts w:eastAsia="Calibri"/>
+                <w:color w:val="D9D9D9" w:themeColor="background1" w:themeShade="D9"/>
+              </w:rPr>
+              <w:t>UC20</w:t>
+            </w:r>
+          </w:p>
+        </w:tc>
+      </w:tr>
+      <w:tr>
+        <w:trPr>
+          <w:cnfStyle w:val="000000100000" w:firstRow="0" w:lastRow="0" w:firstColumn="0" w:lastColumn="0" w:oddVBand="0" w:evenVBand="0" w:oddHBand="1" w:evenHBand="0" w:firstRowFirstColumn="0" w:firstRowLastColumn="0" w:lastRowFirstColumn="0" w:lastRowLastColumn="0"/>
+          <w:trHeight w:val="446"/>
+        </w:trPr>
+        <w:tc>
+          <w:tcPr>
+            <w:cnfStyle w:val="001000000000" w:firstRow="0" w:lastRow="0" w:firstColumn="1" w:lastColumn="0" w:oddVBand="0" w:evenVBand="0" w:oddHBand="0" w:evenHBand="0" w:firstRowFirstColumn="0" w:firstRowLastColumn="0" w:lastRowFirstColumn="0" w:lastRowLastColumn="0"/>
+            <w:tcW w:w="2659" w:type="dxa"/>
+          </w:tcPr>
+          <w:p>
+            <w:pPr>
+              <w:spacing w:before="120" w:line="360" w:lineRule="auto"/>
+            </w:pPr>
+            <w:r>
+              <w:t>Use Case Name:</w:t>
+            </w:r>
+          </w:p>
+        </w:tc>
+        <w:tc>
+          <w:tcPr>
+            <w:tcW w:w="6885" w:type="dxa"/>
+            <w:gridSpan w:val="2"/>
+          </w:tcPr>
+          <w:p>
+            <w:pPr>
+              <w:spacing w:before="120" w:line="360" w:lineRule="auto"/>
+              <w:cnfStyle w:val="000000100000" w:firstRow="0" w:lastRow="0" w:firstColumn="0" w:lastColumn="0" w:oddVBand="0" w:evenVBand="0" w:oddHBand="1" w:evenHBand="0" w:firstRowFirstColumn="0" w:firstRowLastColumn="0" w:lastRowFirstColumn="0" w:lastRowLastColumn="0"/>
+              <w:rPr>
+                <w:rFonts w:eastAsia="Calibri"/>
+              </w:rPr>
+            </w:pPr>
+            <w:r>
+              <w:rPr>
+                <w:rFonts w:eastAsia="Calibri"/>
+              </w:rPr>
+              <w:t>Delete</w:t>
+            </w:r>
+            <w:r>
+              <w:rPr>
+                <w:rFonts w:eastAsia="Calibri"/>
+              </w:rPr>
+              <w:t xml:space="preserve"> User</w:t>
+            </w:r>
+          </w:p>
+        </w:tc>
+      </w:tr>
+      <w:tr>
+        <w:trPr>
+          <w:trHeight w:val="433"/>
+        </w:trPr>
+        <w:tc>
+          <w:tcPr>
+            <w:cnfStyle w:val="001000000000" w:firstRow="0" w:lastRow="0" w:firstColumn="1" w:lastColumn="0" w:oddVBand="0" w:evenVBand="0" w:oddHBand="0" w:evenHBand="0" w:firstRowFirstColumn="0" w:firstRowLastColumn="0" w:lastRowFirstColumn="0" w:lastRowLastColumn="0"/>
+            <w:tcW w:w="2659" w:type="dxa"/>
+            <w:shd w:val="clear" w:color="auto" w:fill="D9E2F3" w:themeFill="accent5" w:themeFillTint="33"/>
+          </w:tcPr>
+          <w:p>
+            <w:pPr>
+              <w:spacing w:before="120" w:line="360" w:lineRule="auto"/>
+            </w:pPr>
+            <w:r>
+              <w:t>Created By:</w:t>
+            </w:r>
+          </w:p>
+        </w:tc>
+        <w:tc>
+          <w:tcPr>
+            <w:tcW w:w="2689" w:type="dxa"/>
+            <w:shd w:val="clear" w:color="auto" w:fill="D9E2F3" w:themeFill="accent5" w:themeFillTint="33"/>
+          </w:tcPr>
+          <w:p>
+            <w:pPr>
+              <w:spacing w:before="120" w:line="360" w:lineRule="auto"/>
+              <w:cnfStyle w:val="000000000000" w:firstRow="0" w:lastRow="0" w:firstColumn="0" w:lastColumn="0" w:oddVBand="0" w:evenVBand="0" w:oddHBand="0" w:evenHBand="0" w:firstRowFirstColumn="0" w:firstRowLastColumn="0" w:lastRowFirstColumn="0" w:lastRowLastColumn="0"/>
+              <w:rPr>
+                <w:rFonts w:eastAsia="Calibri"/>
+              </w:rPr>
+            </w:pPr>
+            <w:r>
+              <w:rPr>
+                <w:rFonts w:eastAsia="Calibri"/>
+              </w:rPr>
+              <w:t>Philip Lim</w:t>
+            </w:r>
+          </w:p>
+        </w:tc>
+        <w:tc>
+          <w:tcPr>
+            <w:tcW w:w="4195" w:type="dxa"/>
+            <w:shd w:val="clear" w:color="auto" w:fill="D9E2F3" w:themeFill="accent5" w:themeFillTint="33"/>
+          </w:tcPr>
+          <w:p>
+            <w:pPr>
+              <w:spacing w:before="120" w:line="360" w:lineRule="auto"/>
+              <w:cnfStyle w:val="000000000000" w:firstRow="0" w:lastRow="0" w:firstColumn="0" w:lastColumn="0" w:oddVBand="0" w:evenVBand="0" w:oddHBand="0" w:evenHBand="0" w:firstRowFirstColumn="0" w:firstRowLastColumn="0" w:lastRowFirstColumn="0" w:lastRowLastColumn="0"/>
+              <w:rPr>
+                <w:lang w:val="en-CA"/>
+              </w:rPr>
+            </w:pPr>
+            <w:r>
+              <w:t>Last Updated By:</w:t>
+            </w:r>
+            <w:r>
+              <w:rPr>
+                <w:lang w:val="en-CA"/>
+              </w:rPr>
+              <w:t xml:space="preserve"> Philip Lim</w:t>
+            </w:r>
+          </w:p>
+        </w:tc>
+      </w:tr>
+      <w:tr>
+        <w:trPr>
+          <w:cnfStyle w:val="000000100000" w:firstRow="0" w:lastRow="0" w:firstColumn="0" w:lastColumn="0" w:oddVBand="0" w:evenVBand="0" w:oddHBand="1" w:evenHBand="0" w:firstRowFirstColumn="0" w:firstRowLastColumn="0" w:lastRowFirstColumn="0" w:lastRowLastColumn="0"/>
+          <w:trHeight w:val="433"/>
+        </w:trPr>
+        <w:tc>
+          <w:tcPr>
+            <w:cnfStyle w:val="001000000000" w:firstRow="0" w:lastRow="0" w:firstColumn="1" w:lastColumn="0" w:oddVBand="0" w:evenVBand="0" w:oddHBand="0" w:evenHBand="0" w:firstRowFirstColumn="0" w:firstRowLastColumn="0" w:lastRowFirstColumn="0" w:lastRowLastColumn="0"/>
+            <w:tcW w:w="2659" w:type="dxa"/>
+          </w:tcPr>
+          <w:p>
+            <w:pPr>
+              <w:spacing w:before="120" w:line="360" w:lineRule="auto"/>
+            </w:pPr>
+            <w:r>
+              <w:t>Date Created:</w:t>
+            </w:r>
+          </w:p>
+        </w:tc>
+        <w:tc>
+          <w:tcPr>
+            <w:tcW w:w="2689" w:type="dxa"/>
+          </w:tcPr>
+          <w:p>
+            <w:pPr>
+              <w:spacing w:before="120" w:line="360" w:lineRule="auto"/>
+              <w:cnfStyle w:val="000000100000" w:firstRow="0" w:lastRow="0" w:firstColumn="0" w:lastColumn="0" w:oddVBand="0" w:evenVBand="0" w:oddHBand="1" w:evenHBand="0" w:firstRowFirstColumn="0" w:firstRowLastColumn="0" w:lastRowFirstColumn="0" w:lastRowLastColumn="0"/>
+              <w:rPr>
+                <w:rFonts w:eastAsia="Calibri"/>
+              </w:rPr>
+            </w:pPr>
+            <w:r>
+              <w:rPr>
+                <w:rFonts w:eastAsia="Calibri"/>
+              </w:rPr>
+              <w:t>April 9</w:t>
+            </w:r>
+            <w:r>
+              <w:rPr>
+                <w:rFonts w:eastAsia="Calibri"/>
+              </w:rPr>
+              <w:t>, 2016</w:t>
+            </w:r>
+          </w:p>
+        </w:tc>
+        <w:tc>
+          <w:tcPr>
+            <w:tcW w:w="4195" w:type="dxa"/>
+          </w:tcPr>
+          <w:p>
+            <w:pPr>
+              <w:spacing w:before="120" w:line="360" w:lineRule="auto"/>
+              <w:cnfStyle w:val="000000100000" w:firstRow="0" w:lastRow="0" w:firstColumn="0" w:lastColumn="0" w:oddVBand="0" w:evenVBand="0" w:oddHBand="1" w:evenHBand="0" w:firstRowFirstColumn="0" w:firstRowLastColumn="0" w:lastRowFirstColumn="0" w:lastRowLastColumn="0"/>
+              <w:rPr>
+                <w:lang w:val="en-CA"/>
+              </w:rPr>
+            </w:pPr>
+            <w:r>
+              <w:t>Last Revision Date:</w:t>
+            </w:r>
+            <w:r>
+              <w:rPr>
+                <w:lang w:val="en-CA"/>
+              </w:rPr>
+              <w:t xml:space="preserve"> April</w:t>
+            </w:r>
+            <w:r>
+              <w:rPr>
+                <w:lang w:val="en-CA"/>
+              </w:rPr>
+              <w:t xml:space="preserve"> 9</w:t>
+            </w:r>
+            <w:r>
+              <w:rPr>
+                <w:lang w:val="en-CA"/>
+              </w:rPr>
+              <w:t>, 2016</w:t>
+            </w:r>
+          </w:p>
+        </w:tc>
+      </w:tr>
+      <w:tr>
+        <w:trPr>
+          <w:trHeight w:val="433"/>
+        </w:trPr>
+        <w:tc>
+          <w:tcPr>
+            <w:cnfStyle w:val="001000000000" w:firstRow="0" w:lastRow="0" w:firstColumn="1" w:lastColumn="0" w:oddVBand="0" w:evenVBand="0" w:oddHBand="0" w:evenHBand="0" w:firstRowFirstColumn="0" w:firstRowLastColumn="0" w:lastRowFirstColumn="0" w:lastRowLastColumn="0"/>
+            <w:tcW w:w="2659" w:type="dxa"/>
+            <w:shd w:val="clear" w:color="auto" w:fill="FFFFFF" w:themeFill="background1"/>
+          </w:tcPr>
+          <w:p>
+            <w:pPr>
+              <w:spacing w:before="120" w:line="360" w:lineRule="auto"/>
+            </w:pPr>
+            <w:r>
+              <w:t>Actor(s):</w:t>
+            </w:r>
+          </w:p>
+        </w:tc>
+        <w:tc>
+          <w:tcPr>
+            <w:tcW w:w="6885" w:type="dxa"/>
+            <w:gridSpan w:val="2"/>
+            <w:shd w:val="clear" w:color="auto" w:fill="FFFFFF" w:themeFill="background1"/>
+          </w:tcPr>
+          <w:p>
+            <w:pPr>
+              <w:spacing w:before="120" w:line="360" w:lineRule="auto"/>
+              <w:cnfStyle w:val="000000000000" w:firstRow="0" w:lastRow="0" w:firstColumn="0" w:lastColumn="0" w:oddVBand="0" w:evenVBand="0" w:oddHBand="0" w:evenHBand="0" w:firstRowFirstColumn="0" w:firstRowLastColumn="0" w:lastRowFirstColumn="0" w:lastRowLastColumn="0"/>
+              <w:rPr>
+                <w:rFonts w:eastAsia="Calibri"/>
+              </w:rPr>
+            </w:pPr>
+            <w:r>
+              <w:rPr>
+                <w:rFonts w:eastAsia="Calibri"/>
+              </w:rPr>
+              <w:t>Administrator</w:t>
+            </w:r>
+          </w:p>
+        </w:tc>
+      </w:tr>
+      <w:tr>
+        <w:trPr>
+          <w:cnfStyle w:val="000000100000" w:firstRow="0" w:lastRow="0" w:firstColumn="0" w:lastColumn="0" w:oddVBand="0" w:evenVBand="0" w:oddHBand="1" w:evenHBand="0" w:firstRowFirstColumn="0" w:firstRowLastColumn="0" w:lastRowFirstColumn="0" w:lastRowLastColumn="0"/>
+          <w:trHeight w:val="446"/>
+        </w:trPr>
+        <w:tc>
+          <w:tcPr>
+            <w:cnfStyle w:val="001000000000" w:firstRow="0" w:lastRow="0" w:firstColumn="1" w:lastColumn="0" w:oddVBand="0" w:evenVBand="0" w:oddHBand="0" w:evenHBand="0" w:firstRowFirstColumn="0" w:firstRowLastColumn="0" w:lastRowFirstColumn="0" w:lastRowLastColumn="0"/>
+            <w:tcW w:w="2659" w:type="dxa"/>
+            <w:shd w:val="clear" w:color="auto" w:fill="FFFFFF" w:themeFill="background1"/>
+          </w:tcPr>
+          <w:p>
+            <w:pPr>
+              <w:spacing w:before="120" w:line="360" w:lineRule="auto"/>
+              <w:rPr>
+                <w:bCs w:val="0"/>
+                <w:iCs/>
+              </w:rPr>
+            </w:pPr>
+            <w:r>
+              <w:rPr>
+                <w:iCs/>
+              </w:rPr>
+              <w:t>Goal/Actor Goals</w:t>
+            </w:r>
+            <w:r>
+              <w:t>:</w:t>
+            </w:r>
+          </w:p>
+        </w:tc>
+        <w:tc>
+          <w:tcPr>
+            <w:tcW w:w="6885" w:type="dxa"/>
+            <w:gridSpan w:val="2"/>
+            <w:shd w:val="clear" w:color="auto" w:fill="FFFFFF" w:themeFill="background1"/>
+          </w:tcPr>
+          <w:p>
+            <w:pPr>
+              <w:spacing w:before="120" w:line="360" w:lineRule="auto"/>
+              <w:cnfStyle w:val="000000100000" w:firstRow="0" w:lastRow="0" w:firstColumn="0" w:lastColumn="0" w:oddVBand="0" w:evenVBand="0" w:oddHBand="1" w:evenHBand="0" w:firstRowFirstColumn="0" w:firstRowLastColumn="0" w:lastRowFirstColumn="0" w:lastRowLastColumn="0"/>
+              <w:rPr>
+                <w:rFonts w:eastAsia="Calibri"/>
+              </w:rPr>
+            </w:pPr>
+            <w:r>
+              <w:rPr>
+                <w:rFonts w:eastAsia="Calibri"/>
+              </w:rPr>
+              <w:t>Delete a user from the system</w:t>
+            </w:r>
+            <w:r>
+              <w:rPr>
+                <w:rFonts w:eastAsia="Calibri"/>
+              </w:rPr>
+              <w:t>.</w:t>
+            </w:r>
+          </w:p>
+        </w:tc>
+      </w:tr>
+      <w:tr>
+        <w:trPr>
+          <w:trHeight w:val="1115"/>
+        </w:trPr>
+        <w:tc>
+          <w:tcPr>
+            <w:cnfStyle w:val="001000000000" w:firstRow="0" w:lastRow="0" w:firstColumn="1" w:lastColumn="0" w:oddVBand="0" w:evenVBand="0" w:oddHBand="0" w:evenHBand="0" w:firstRowFirstColumn="0" w:firstRowLastColumn="0" w:lastRowFirstColumn="0" w:lastRowLastColumn="0"/>
+            <w:tcW w:w="2659" w:type="dxa"/>
+            <w:shd w:val="clear" w:color="auto" w:fill="FFFFFF" w:themeFill="background1"/>
+          </w:tcPr>
+          <w:p>
+            <w:pPr>
+              <w:spacing w:before="120" w:line="360" w:lineRule="auto"/>
+            </w:pPr>
+            <w:r>
+              <w:t>Description/Summary:</w:t>
+            </w:r>
+          </w:p>
+        </w:tc>
+        <w:tc>
+          <w:tcPr>
+            <w:tcW w:w="6885" w:type="dxa"/>
+            <w:gridSpan w:val="2"/>
+            <w:shd w:val="clear" w:color="auto" w:fill="FFFFFF" w:themeFill="background1"/>
+          </w:tcPr>
+          <w:p>
+            <w:pPr>
+              <w:spacing w:before="120" w:line="360" w:lineRule="auto"/>
+              <w:cnfStyle w:val="000000000000" w:firstRow="0" w:lastRow="0" w:firstColumn="0" w:lastColumn="0" w:oddVBand="0" w:evenVBand="0" w:oddHBand="0" w:evenHBand="0" w:firstRowFirstColumn="0" w:firstRowLastColumn="0" w:lastRowFirstColumn="0" w:lastRowLastColumn="0"/>
+              <w:rPr>
+                <w:rFonts w:eastAsia="Calibri"/>
+                <w:lang w:val="en-CA"/>
+              </w:rPr>
+            </w:pPr>
+            <w:r>
+              <w:rPr>
+                <w:rFonts w:eastAsia="Calibri"/>
+              </w:rPr>
+              <w:t>An administrator wishes to delete a user (its account, and all related information) from the system.</w:t>
+            </w:r>
+          </w:p>
+        </w:tc>
+      </w:tr>
+      <w:tr>
+        <w:trPr>
+          <w:cnfStyle w:val="000000100000" w:firstRow="0" w:lastRow="0" w:firstColumn="0" w:lastColumn="0" w:oddVBand="0" w:evenVBand="0" w:oddHBand="1" w:evenHBand="0" w:firstRowFirstColumn="0" w:firstRowLastColumn="0" w:lastRowFirstColumn="0" w:lastRowLastColumn="0"/>
+          <w:trHeight w:val="781"/>
+        </w:trPr>
+        <w:tc>
+          <w:tcPr>
+            <w:cnfStyle w:val="001000000000" w:firstRow="0" w:lastRow="0" w:firstColumn="1" w:lastColumn="0" w:oddVBand="0" w:evenVBand="0" w:oddHBand="0" w:evenHBand="0" w:firstRowFirstColumn="0" w:firstRowLastColumn="0" w:lastRowFirstColumn="0" w:lastRowLastColumn="0"/>
+            <w:tcW w:w="2659" w:type="dxa"/>
+            <w:shd w:val="clear" w:color="auto" w:fill="FFFFFF" w:themeFill="background1"/>
+          </w:tcPr>
+          <w:p>
+            <w:pPr>
+              <w:spacing w:before="120" w:line="360" w:lineRule="auto"/>
+            </w:pPr>
+            <w:r>
+              <w:t>Preconditions:</w:t>
+            </w:r>
+          </w:p>
+        </w:tc>
+        <w:tc>
+          <w:tcPr>
+            <w:tcW w:w="6885" w:type="dxa"/>
+            <w:gridSpan w:val="2"/>
+            <w:shd w:val="clear" w:color="auto" w:fill="FFFFFF" w:themeFill="background1"/>
+          </w:tcPr>
+          <w:p>
+            <w:pPr>
+              <w:pStyle w:val="ListParagraph"/>
+              <w:numPr>
+                <w:ilvl w:val="0"/>
+                <w:numId w:val="2"/>
+              </w:numPr>
+              <w:spacing w:before="120" w:after="0" w:line="360" w:lineRule="auto"/>
+              <w:cnfStyle w:val="000000100000" w:firstRow="0" w:lastRow="0" w:firstColumn="0" w:lastColumn="0" w:oddVBand="0" w:evenVBand="0" w:oddHBand="1" w:evenHBand="0" w:firstRowFirstColumn="0" w:firstRowLastColumn="0" w:lastRowFirstColumn="0" w:lastRowLastColumn="0"/>
+              <w:rPr>
+                <w:rFonts w:eastAsia="Calibri" w:cs="Times New Roman"/>
+              </w:rPr>
+            </w:pPr>
+            <w:r>
+              <w:rPr>
+                <w:rFonts w:eastAsia="Calibri" w:cs="Times New Roman"/>
+              </w:rPr>
+              <w:t>User must be logged in as an Administrator.</w:t>
+            </w:r>
+          </w:p>
+          <w:p>
+            <w:pPr>
+              <w:pStyle w:val="ListParagraph"/>
+              <w:numPr>
+                <w:ilvl w:val="0"/>
+                <w:numId w:val="2"/>
+              </w:numPr>
+              <w:spacing w:before="120" w:after="0" w:line="360" w:lineRule="auto"/>
+              <w:cnfStyle w:val="000000100000" w:firstRow="0" w:lastRow="0" w:firstColumn="0" w:lastColumn="0" w:oddVBand="0" w:evenVBand="0" w:oddHBand="1" w:evenHBand="0" w:firstRowFirstColumn="0" w:firstRowLastColumn="0" w:lastRowFirstColumn="0" w:lastRowLastColumn="0"/>
+              <w:rPr>
+                <w:rFonts w:eastAsia="Calibri" w:cs="Times New Roman"/>
+              </w:rPr>
+            </w:pPr>
+            <w:r>
+              <w:rPr>
+                <w:rFonts w:eastAsia="Calibri" w:cs="Times New Roman"/>
+              </w:rPr>
+              <w:t>A user search result is displayed.</w:t>
+            </w:r>
+          </w:p>
+          <w:p>
+            <w:pPr>
+              <w:pStyle w:val="ListParagraph"/>
+              <w:numPr>
+                <w:ilvl w:val="0"/>
+                <w:numId w:val="2"/>
+              </w:numPr>
+              <w:spacing w:before="120" w:after="0" w:line="360" w:lineRule="auto"/>
+              <w:cnfStyle w:val="000000100000" w:firstRow="0" w:lastRow="0" w:firstColumn="0" w:lastColumn="0" w:oddVBand="0" w:evenVBand="0" w:oddHBand="1" w:evenHBand="0" w:firstRowFirstColumn="0" w:firstRowLastColumn="0" w:lastRowFirstColumn="0" w:lastRowLastColumn="0"/>
+              <w:rPr>
+                <w:rFonts w:eastAsia="Calibri" w:cs="Times New Roman"/>
+              </w:rPr>
+            </w:pPr>
+            <w:r>
+              <w:rPr>
+                <w:rFonts w:eastAsia="Calibri" w:cs="Times New Roman"/>
+              </w:rPr>
+              <w:t>The user that the administrator wishes to delete is part of the displayed search result.</w:t>
+            </w:r>
+          </w:p>
+        </w:tc>
+      </w:tr>
+      <w:tr>
+        <w:trPr>
+          <w:trHeight w:val="446"/>
+        </w:trPr>
+        <w:tc>
+          <w:tcPr>
+            <w:cnfStyle w:val="001000000000" w:firstRow="0" w:lastRow="0" w:firstColumn="1" w:lastColumn="0" w:oddVBand="0" w:evenVBand="0" w:oddHBand="0" w:evenHBand="0" w:firstRowFirstColumn="0" w:firstRowLastColumn="0" w:lastRowFirstColumn="0" w:lastRowLastColumn="0"/>
+            <w:tcW w:w="2659" w:type="dxa"/>
+            <w:shd w:val="clear" w:color="auto" w:fill="FFFFFF" w:themeFill="background1"/>
+          </w:tcPr>
+          <w:p>
+            <w:pPr>
+              <w:spacing w:before="120" w:line="360" w:lineRule="auto"/>
+            </w:pPr>
+            <w:r>
+              <w:t>Post-conditions:</w:t>
+            </w:r>
+          </w:p>
+        </w:tc>
+        <w:tc>
+          <w:tcPr>
+            <w:tcW w:w="6885" w:type="dxa"/>
+            <w:gridSpan w:val="2"/>
+            <w:shd w:val="clear" w:color="auto" w:fill="FFFFFF" w:themeFill="background1"/>
+          </w:tcPr>
+          <w:p>
+            <w:pPr>
+              <w:pStyle w:val="ListParagraph"/>
+              <w:numPr>
+                <w:ilvl w:val="0"/>
+                <w:numId w:val="2"/>
+              </w:numPr>
+              <w:spacing w:before="120" w:after="0" w:line="360" w:lineRule="auto"/>
+              <w:cnfStyle w:val="000000000000" w:firstRow="0" w:lastRow="0" w:firstColumn="0" w:lastColumn="0" w:oddVBand="0" w:evenVBand="0" w:oddHBand="0" w:evenHBand="0" w:firstRowFirstColumn="0" w:firstRowLastColumn="0" w:lastRowFirstColumn="0" w:lastRowLastColumn="0"/>
+              <w:rPr>
+                <w:rFonts w:eastAsia="Calibri" w:cs="Times New Roman"/>
+              </w:rPr>
+            </w:pPr>
+            <w:r>
+              <w:rPr>
+                <w:rFonts w:eastAsia="Calibri" w:cs="Times New Roman"/>
+              </w:rPr>
+              <w:t>Targeted user is deleted.</w:t>
+            </w:r>
+          </w:p>
+          <w:p>
+            <w:pPr>
+              <w:pStyle w:val="ListParagraph"/>
+              <w:numPr>
+                <w:ilvl w:val="0"/>
+                <w:numId w:val="2"/>
+              </w:numPr>
+              <w:spacing w:before="120" w:after="0" w:line="360" w:lineRule="auto"/>
+              <w:cnfStyle w:val="000000000000" w:firstRow="0" w:lastRow="0" w:firstColumn="0" w:lastColumn="0" w:oddVBand="0" w:evenVBand="0" w:oddHBand="0" w:evenHBand="0" w:firstRowFirstColumn="0" w:firstRowLastColumn="0" w:lastRowFirstColumn="0" w:lastRowLastColumn="0"/>
+              <w:rPr>
+                <w:rFonts w:eastAsia="Calibri" w:cs="Times New Roman"/>
+              </w:rPr>
+            </w:pPr>
+            <w:r>
+              <w:rPr>
+                <w:rFonts w:eastAsia="Calibri" w:cs="Times New Roman"/>
+              </w:rPr>
+              <w:t>Updated table of users is generated.</w:t>
+            </w:r>
+          </w:p>
+          <w:p>
+            <w:pPr>
+              <w:pStyle w:val="ListParagraph"/>
+              <w:numPr>
+                <w:ilvl w:val="0"/>
+                <w:numId w:val="2"/>
+              </w:numPr>
+              <w:spacing w:before="120" w:after="0" w:line="360" w:lineRule="auto"/>
+              <w:cnfStyle w:val="000000000000" w:firstRow="0" w:lastRow="0" w:firstColumn="0" w:lastColumn="0" w:oddVBand="0" w:evenVBand="0" w:oddHBand="0" w:evenHBand="0" w:firstRowFirstColumn="0" w:firstRowLastColumn="0" w:lastRowFirstColumn="0" w:lastRowLastColumn="0"/>
+              <w:rPr>
+                <w:rFonts w:eastAsia="Calibri" w:cs="Times New Roman"/>
+              </w:rPr>
+            </w:pPr>
+            <w:r>
+              <w:rPr>
+                <w:rFonts w:eastAsia="Calibri" w:cs="Times New Roman"/>
+              </w:rPr>
+              <w:t>Updated table of users is displayed to the administrator.</w:t>
+            </w:r>
+          </w:p>
+        </w:tc>
+      </w:tr>
+      <w:tr>
+        <w:trPr>
+          <w:cnfStyle w:val="000000100000" w:firstRow="0" w:lastRow="0" w:firstColumn="0" w:lastColumn="0" w:oddVBand="0" w:evenVBand="0" w:oddHBand="1" w:evenHBand="0" w:firstRowFirstColumn="0" w:firstRowLastColumn="0" w:lastRowFirstColumn="0" w:lastRowLastColumn="0"/>
+          <w:trHeight w:val="781"/>
+        </w:trPr>
+        <w:tc>
+          <w:tcPr>
+            <w:cnfStyle w:val="001000000000" w:firstRow="0" w:lastRow="0" w:firstColumn="1" w:lastColumn="0" w:oddVBand="0" w:evenVBand="0" w:oddHBand="0" w:evenHBand="0" w:firstRowFirstColumn="0" w:firstRowLastColumn="0" w:lastRowFirstColumn="0" w:lastRowLastColumn="0"/>
+            <w:tcW w:w="2659" w:type="dxa"/>
+            <w:shd w:val="clear" w:color="auto" w:fill="FFFFFF" w:themeFill="background1"/>
+          </w:tcPr>
+          <w:p>
+            <w:pPr>
+              <w:spacing w:before="120" w:line="360" w:lineRule="auto"/>
+            </w:pPr>
+            <w:r>
+              <w:t>Minimum Guarantee:</w:t>
+            </w:r>
+          </w:p>
+        </w:tc>
+        <w:tc>
+          <w:tcPr>
+            <w:tcW w:w="6885" w:type="dxa"/>
+            <w:gridSpan w:val="2"/>
+            <w:shd w:val="clear" w:color="auto" w:fill="FFFFFF" w:themeFill="background1"/>
+          </w:tcPr>
+          <w:p>
+            <w:pPr>
+              <w:spacing w:before="120" w:line="360" w:lineRule="auto"/>
+              <w:cnfStyle w:val="000000100000" w:firstRow="0" w:lastRow="0" w:firstColumn="0" w:lastColumn="0" w:oddVBand="0" w:evenVBand="0" w:oddHBand="1" w:evenHBand="0" w:firstRowFirstColumn="0" w:firstRowLastColumn="0" w:lastRowFirstColumn="0" w:lastRowLastColumn="0"/>
+              <w:rPr>
+                <w:rFonts w:eastAsia="Calibri"/>
+                <w:lang w:val="en-CA"/>
+              </w:rPr>
+            </w:pPr>
+            <w:r>
+              <w:rPr>
+                <w:rFonts w:eastAsia="Calibri"/>
+              </w:rPr>
+              <w:t>The administrator cancels the deletion and the user remains on the system.</w:t>
+            </w:r>
+          </w:p>
+        </w:tc>
+      </w:tr>
+      <w:tr>
+        <w:trPr>
+          <w:trHeight w:val="1810"/>
+        </w:trPr>
+        <w:tc>
+          <w:tcPr>
+            <w:cnfStyle w:val="001000000000" w:firstRow="0" w:lastRow="0" w:firstColumn="1" w:lastColumn="0" w:oddVBand="0" w:evenVBand="0" w:oddHBand="0" w:evenHBand="0" w:firstRowFirstColumn="0" w:firstRowLastColumn="0" w:lastRowFirstColumn="0" w:lastRowLastColumn="0"/>
+            <w:tcW w:w="2659" w:type="dxa"/>
+            <w:shd w:val="clear" w:color="auto" w:fill="FFFFFF" w:themeFill="background1"/>
+          </w:tcPr>
+          <w:p>
+            <w:pPr>
+              <w:spacing w:before="120" w:line="360" w:lineRule="auto"/>
+            </w:pPr>
+            <w:r>
+              <w:t>Basic Flow:</w:t>
+            </w:r>
+          </w:p>
+        </w:tc>
+        <w:tc>
+          <w:tcPr>
+            <w:tcW w:w="6885" w:type="dxa"/>
+            <w:gridSpan w:val="2"/>
+            <w:shd w:val="clear" w:color="auto" w:fill="FFFFFF" w:themeFill="background1"/>
+          </w:tcPr>
+          <w:p>
+            <w:pPr>
+              <w:pStyle w:val="ListParagraph"/>
+              <w:numPr>
+                <w:ilvl w:val="0"/>
+                <w:numId w:val="7"/>
+              </w:numPr>
+              <w:spacing w:before="120" w:line="360" w:lineRule="auto"/>
+              <w:cnfStyle w:val="000000000000" w:firstRow="0" w:lastRow="0" w:firstColumn="0" w:lastColumn="0" w:oddVBand="0" w:evenVBand="0" w:oddHBand="0" w:evenHBand="0" w:firstRowFirstColumn="0" w:firstRowLastColumn="0" w:lastRowFirstColumn="0" w:lastRowLastColumn="0"/>
+              <w:rPr>
+                <w:rFonts w:eastAsia="Calibri" w:cs="Times New Roman"/>
+              </w:rPr>
+            </w:pPr>
+            <w:r>
+              <w:rPr>
+                <w:rFonts w:eastAsia="Calibri" w:cs="Times New Roman"/>
+              </w:rPr>
+              <w:t xml:space="preserve">Administrator indicates that </w:t>
+            </w:r>
+            <w:r>
+              <w:rPr>
+                <w:rFonts w:eastAsia="Calibri" w:cs="Times New Roman"/>
+              </w:rPr>
+              <w:t>a user must be deleted.</w:t>
+            </w:r>
+          </w:p>
+          <w:p>
+            <w:pPr>
+              <w:pStyle w:val="ListParagraph"/>
+              <w:numPr>
+                <w:ilvl w:val="0"/>
+                <w:numId w:val="7"/>
+              </w:numPr>
+              <w:spacing w:before="120" w:line="360" w:lineRule="auto"/>
+              <w:cnfStyle w:val="000000000000" w:firstRow="0" w:lastRow="0" w:firstColumn="0" w:lastColumn="0" w:oddVBand="0" w:evenVBand="0" w:oddHBand="0" w:evenHBand="0" w:firstRowFirstColumn="0" w:firstRowLastColumn="0" w:lastRowFirstColumn="0" w:lastRowLastColumn="0"/>
+              <w:rPr>
+                <w:rFonts w:eastAsia="Calibri" w:cs="Times New Roman"/>
+              </w:rPr>
+            </w:pPr>
+            <w:r>
+              <w:rPr>
+                <w:rFonts w:eastAsia="Calibri" w:cs="Times New Roman"/>
+              </w:rPr>
+              <w:t xml:space="preserve">System displays </w:t>
+            </w:r>
+            <w:r>
+              <w:rPr>
+                <w:rFonts w:eastAsia="Calibri" w:cs="Times New Roman"/>
+              </w:rPr>
+              <w:t>a message to confirm the deletion of the user.</w:t>
+            </w:r>
+          </w:p>
+          <w:p>
+            <w:pPr>
+              <w:pStyle w:val="ListParagraph"/>
+              <w:numPr>
+                <w:ilvl w:val="0"/>
+                <w:numId w:val="7"/>
+              </w:numPr>
+              <w:spacing w:before="120" w:line="360" w:lineRule="auto"/>
+              <w:cnfStyle w:val="000000000000" w:firstRow="0" w:lastRow="0" w:firstColumn="0" w:lastColumn="0" w:oddVBand="0" w:evenVBand="0" w:oddHBand="0" w:evenHBand="0" w:firstRowFirstColumn="0" w:firstRowLastColumn="0" w:lastRowFirstColumn="0" w:lastRowLastColumn="0"/>
+              <w:rPr>
+                <w:rFonts w:eastAsia="Calibri" w:cs="Times New Roman"/>
+              </w:rPr>
+            </w:pPr>
+            <w:r>
+              <w:rPr>
+                <w:rFonts w:eastAsia="Calibri" w:cs="Times New Roman"/>
+              </w:rPr>
+              <w:t>Administrator c</w:t>
+            </w:r>
+            <w:r>
+              <w:rPr>
+                <w:rFonts w:eastAsia="Calibri" w:cs="Times New Roman"/>
+              </w:rPr>
+              <w:t>onfirms the deletion.</w:t>
+            </w:r>
+          </w:p>
+          <w:p>
+            <w:pPr>
+              <w:pStyle w:val="ListParagraph"/>
+              <w:numPr>
+                <w:ilvl w:val="0"/>
+                <w:numId w:val="7"/>
+              </w:numPr>
+              <w:spacing w:before="120" w:line="360" w:lineRule="auto"/>
+              <w:cnfStyle w:val="000000000000" w:firstRow="0" w:lastRow="0" w:firstColumn="0" w:lastColumn="0" w:oddVBand="0" w:evenVBand="0" w:oddHBand="0" w:evenHBand="0" w:firstRowFirstColumn="0" w:firstRowLastColumn="0" w:lastRowFirstColumn="0" w:lastRowLastColumn="0"/>
+              <w:rPr>
+                <w:rFonts w:eastAsia="Calibri" w:cs="Times New Roman"/>
+              </w:rPr>
+            </w:pPr>
+            <w:r>
+              <w:rPr>
+                <w:rFonts w:eastAsia="Calibri" w:cs="Times New Roman"/>
+              </w:rPr>
+              <w:t xml:space="preserve">System displays </w:t>
+            </w:r>
+            <w:r>
+              <w:rPr>
+                <w:rFonts w:eastAsia="Calibri" w:cs="Times New Roman"/>
+              </w:rPr>
+              <w:t>an updated table of users to the administrator.</w:t>
+            </w:r>
+          </w:p>
+        </w:tc>
+      </w:tr>
+      <w:tr>
+        <w:trPr>
+          <w:cnfStyle w:val="000000100000" w:firstRow="0" w:lastRow="0" w:firstColumn="0" w:lastColumn="0" w:oddVBand="0" w:evenVBand="0" w:oddHBand="1" w:evenHBand="0" w:firstRowFirstColumn="0" w:firstRowLastColumn="0" w:lastRowFirstColumn="0" w:lastRowLastColumn="0"/>
+          <w:trHeight w:val="433"/>
+        </w:trPr>
+        <w:tc>
+          <w:tcPr>
+            <w:cnfStyle w:val="001000000000" w:firstRow="0" w:lastRow="0" w:firstColumn="1" w:lastColumn="0" w:oddVBand="0" w:evenVBand="0" w:oddHBand="0" w:evenHBand="0" w:firstRowFirstColumn="0" w:firstRowLastColumn="0" w:lastRowFirstColumn="0" w:lastRowLastColumn="0"/>
+            <w:tcW w:w="2659" w:type="dxa"/>
+            <w:shd w:val="clear" w:color="auto" w:fill="FFFFFF" w:themeFill="background1"/>
+          </w:tcPr>
+          <w:p>
+            <w:pPr>
+              <w:spacing w:before="120" w:line="360" w:lineRule="auto"/>
+            </w:pPr>
+            <w:r>
+              <w:t>Risk assessment:</w:t>
+            </w:r>
+          </w:p>
+        </w:tc>
+        <w:tc>
+          <w:tcPr>
+            <w:tcW w:w="6885" w:type="dxa"/>
+            <w:gridSpan w:val="2"/>
+            <w:shd w:val="clear" w:color="auto" w:fill="FFFFFF" w:themeFill="background1"/>
+          </w:tcPr>
+          <w:p>
+            <w:pPr>
+              <w:spacing w:before="120" w:line="360" w:lineRule="auto"/>
+              <w:cnfStyle w:val="000000100000" w:firstRow="0" w:lastRow="0" w:firstColumn="0" w:lastColumn="0" w:oddVBand="0" w:evenVBand="0" w:oddHBand="1" w:evenHBand="0" w:firstRowFirstColumn="0" w:firstRowLastColumn="0" w:lastRowFirstColumn="0" w:lastRowLastColumn="0"/>
+              <w:rPr>
+                <w:rFonts w:eastAsia="Calibri"/>
+                <w:lang w:val="en-CA"/>
+              </w:rPr>
+            </w:pPr>
+            <w:r>
+              <w:rPr>
+                <w:rFonts w:eastAsia="Calibri"/>
+                <w:lang w:val="en-CA"/>
+              </w:rPr>
+              <w:t>Medium</w:t>
+            </w:r>
+          </w:p>
+        </w:tc>
+      </w:tr>
+      <w:tr>
+        <w:trPr>
+          <w:trHeight w:val="768"/>
+        </w:trPr>
+        <w:tc>
+          <w:tcPr>
+            <w:cnfStyle w:val="001000000000" w:firstRow="0" w:lastRow="0" w:firstColumn="1" w:lastColumn="0" w:oddVBand="0" w:evenVBand="0" w:oddHBand="0" w:evenHBand="0" w:firstRowFirstColumn="0" w:firstRowLastColumn="0" w:lastRowFirstColumn="0" w:lastRowLastColumn="0"/>
+            <w:tcW w:w="2659" w:type="dxa"/>
+            <w:shd w:val="clear" w:color="auto" w:fill="FFFFFF" w:themeFill="background1"/>
+          </w:tcPr>
+          <w:p>
+            <w:pPr>
+              <w:spacing w:before="120" w:line="360" w:lineRule="auto"/>
+            </w:pPr>
+            <w:r>
+              <w:t>Importance assessment:</w:t>
+            </w:r>
+          </w:p>
+        </w:tc>
+        <w:tc>
+          <w:tcPr>
+            <w:tcW w:w="6885" w:type="dxa"/>
+            <w:gridSpan w:val="2"/>
+            <w:shd w:val="clear" w:color="auto" w:fill="FFFFFF" w:themeFill="background1"/>
+          </w:tcPr>
+          <w:p>
+            <w:pPr>
+              <w:spacing w:before="120" w:line="360" w:lineRule="auto"/>
+              <w:cnfStyle w:val="000000000000" w:firstRow="0" w:lastRow="0" w:firstColumn="0" w:lastColumn="0" w:oddVBand="0" w:evenVBand="0" w:oddHBand="0" w:evenHBand="0" w:firstRowFirstColumn="0" w:firstRowLastColumn="0" w:lastRowFirstColumn="0" w:lastRowLastColumn="0"/>
+              <w:rPr>
+                <w:rFonts w:eastAsia="Calibri"/>
+              </w:rPr>
+            </w:pPr>
+            <w:r>
+              <w:rPr>
+                <w:rFonts w:eastAsia="Calibri"/>
+                <w:lang w:val="en-CA"/>
+              </w:rPr>
+              <w:t>3</w:t>
+            </w:r>
+            <w:r>
+              <w:rPr>
+                <w:rFonts w:eastAsia="Calibri"/>
+              </w:rPr>
+              <w:t>/5</w:t>
+            </w:r>
+          </w:p>
+        </w:tc>
+      </w:tr>
+    </w:tbl>
+    <w:p>
+      <w:pPr>
+        <w:jc w:val="both"/>
+      </w:pPr>
+      <w:r>
+        <w:lastRenderedPageBreak/>
+        <w:t>The administrator</w:t>
+      </w:r>
+      <w:r>
+        <w:t xml:space="preserve"> needs to delete a user from the system. To do so, the administrator needs to indicate which user is to be deleted, and confirm the action to be undertaken. Once completed, an updated table of users without the deleted user is displayed to the adm</w:t>
+      </w:r>
+      <w:bookmarkStart w:id="0" w:name="_GoBack"/>
+      <w:bookmarkEnd w:id="0"/>
+      <w:r>
+        <w:t>inistrator.</w:t>
+      </w:r>
+    </w:p>
     <w:sectPr>
       <w:pgSz w:w="12240" w:h="15840"/>
       <w:pgMar w:top="1440" w:right="1440" w:bottom="1440" w:left="1440" w:header="708" w:footer="708" w:gutter="0"/>
@@ -4947,6 +5900,95 @@
     </w:lvl>
   </w:abstractNum>
   <w:abstractNum w:abstractNumId="2" w15:restartNumberingAfterBreak="0">
+    <w:nsid w:val="2F922290"/>
+    <w:multiLevelType w:val="hybridMultilevel"/>
+    <w:tmpl w:val="8430A534"/>
+    <w:lvl w:ilvl="0" w:tplc="10090011">
+      <w:start w:val="1"/>
+      <w:numFmt w:val="decimal"/>
+      <w:lvlText w:val="%1)"/>
+      <w:lvlJc w:val="left"/>
+      <w:pPr>
+        <w:ind w:left="720" w:hanging="360"/>
+      </w:pPr>
+      <w:rPr>
+        <w:rFonts w:hint="default"/>
+      </w:rPr>
+    </w:lvl>
+    <w:lvl w:ilvl="1" w:tplc="10090019" w:tentative="1">
+      <w:start w:val="1"/>
+      <w:numFmt w:val="lowerLetter"/>
+      <w:lvlText w:val="%2."/>
+      <w:lvlJc w:val="left"/>
+      <w:pPr>
+        <w:ind w:left="1440" w:hanging="360"/>
+      </w:pPr>
+    </w:lvl>
+    <w:lvl w:ilvl="2" w:tplc="1009001B" w:tentative="1">
+      <w:start w:val="1"/>
+      <w:numFmt w:val="lowerRoman"/>
+      <w:lvlText w:val="%3."/>
+      <w:lvlJc w:val="right"/>
+      <w:pPr>
+        <w:ind w:left="2160" w:hanging="180"/>
+      </w:pPr>
+    </w:lvl>
+    <w:lvl w:ilvl="3" w:tplc="1009000F" w:tentative="1">
+      <w:start w:val="1"/>
+      <w:numFmt w:val="decimal"/>
+      <w:lvlText w:val="%4."/>
+      <w:lvlJc w:val="left"/>
+      <w:pPr>
+        <w:ind w:left="2880" w:hanging="360"/>
+      </w:pPr>
+    </w:lvl>
+    <w:lvl w:ilvl="4" w:tplc="10090019" w:tentative="1">
+      <w:start w:val="1"/>
+      <w:numFmt w:val="lowerLetter"/>
+      <w:lvlText w:val="%5."/>
+      <w:lvlJc w:val="left"/>
+      <w:pPr>
+        <w:ind w:left="3600" w:hanging="360"/>
+      </w:pPr>
+    </w:lvl>
+    <w:lvl w:ilvl="5" w:tplc="1009001B" w:tentative="1">
+      <w:start w:val="1"/>
+      <w:numFmt w:val="lowerRoman"/>
+      <w:lvlText w:val="%6."/>
+      <w:lvlJc w:val="right"/>
+      <w:pPr>
+        <w:ind w:left="4320" w:hanging="180"/>
+      </w:pPr>
+    </w:lvl>
+    <w:lvl w:ilvl="6" w:tplc="1009000F" w:tentative="1">
+      <w:start w:val="1"/>
+      <w:numFmt w:val="decimal"/>
+      <w:lvlText w:val="%7."/>
+      <w:lvlJc w:val="left"/>
+      <w:pPr>
+        <w:ind w:left="5040" w:hanging="360"/>
+      </w:pPr>
+    </w:lvl>
+    <w:lvl w:ilvl="7" w:tplc="10090019" w:tentative="1">
+      <w:start w:val="1"/>
+      <w:numFmt w:val="lowerLetter"/>
+      <w:lvlText w:val="%8."/>
+      <w:lvlJc w:val="left"/>
+      <w:pPr>
+        <w:ind w:left="5760" w:hanging="360"/>
+      </w:pPr>
+    </w:lvl>
+    <w:lvl w:ilvl="8" w:tplc="1009001B" w:tentative="1">
+      <w:start w:val="1"/>
+      <w:numFmt w:val="lowerRoman"/>
+      <w:lvlText w:val="%9."/>
+      <w:lvlJc w:val="right"/>
+      <w:pPr>
+        <w:ind w:left="6480" w:hanging="180"/>
+      </w:pPr>
+    </w:lvl>
+  </w:abstractNum>
+  <w:abstractNum w:abstractNumId="3" w15:restartNumberingAfterBreak="0">
     <w:nsid w:val="4D34047D"/>
     <w:multiLevelType w:val="hybridMultilevel"/>
     <w:tmpl w:val="5644C478"/>
@@ -5059,7 +6101,7 @@
       </w:rPr>
     </w:lvl>
   </w:abstractNum>
-  <w:abstractNum w:abstractNumId="3" w15:restartNumberingAfterBreak="0">
+  <w:abstractNum w:abstractNumId="4" w15:restartNumberingAfterBreak="0">
     <w:nsid w:val="5126744A"/>
     <w:multiLevelType w:val="hybridMultilevel"/>
     <w:tmpl w:val="0BFC3D06"/>
@@ -5172,7 +6214,7 @@
       </w:rPr>
     </w:lvl>
   </w:abstractNum>
-  <w:abstractNum w:abstractNumId="4" w15:restartNumberingAfterBreak="0">
+  <w:abstractNum w:abstractNumId="5" w15:restartNumberingAfterBreak="0">
     <w:nsid w:val="63B72974"/>
     <w:multiLevelType w:val="hybridMultilevel"/>
     <w:tmpl w:val="93828EE2"/>
@@ -5261,7 +6303,7 @@
       </w:pPr>
     </w:lvl>
   </w:abstractNum>
-  <w:abstractNum w:abstractNumId="5" w15:restartNumberingAfterBreak="0">
+  <w:abstractNum w:abstractNumId="6" w15:restartNumberingAfterBreak="0">
     <w:nsid w:val="63D70BAC"/>
     <w:multiLevelType w:val="hybridMultilevel"/>
     <w:tmpl w:val="3BC2D36A"/>
@@ -5354,19 +6396,22 @@
     <w:abstractNumId w:val="0"/>
   </w:num>
   <w:num w:numId="2">
-    <w:abstractNumId w:val="2"/>
+    <w:abstractNumId w:val="3"/>
   </w:num>
   <w:num w:numId="3">
-    <w:abstractNumId w:val="3"/>
+    <w:abstractNumId w:val="4"/>
   </w:num>
   <w:num w:numId="4">
     <w:abstractNumId w:val="1"/>
   </w:num>
   <w:num w:numId="5">
-    <w:abstractNumId w:val="4"/>
+    <w:abstractNumId w:val="5"/>
   </w:num>
   <w:num w:numId="6">
-    <w:abstractNumId w:val="5"/>
+    <w:abstractNumId w:val="6"/>
+  </w:num>
+  <w:num w:numId="7">
+    <w:abstractNumId w:val="2"/>
   </w:num>
 </w:numbering>
 </file>

</xml_diff>

<commit_message>
#137 #140 Added administrative methods
- Added sub sys interface specs for administrative related methods
- Removed password when admin updates a user
- Updated sequence diagrams accordingly + updated sequence diagrams for
certain methods to be in Administrator class instead of User
</commit_message>
<xml_diff>
--- a/Deliverable-4/Use Cases - Manage Users.docx
+++ b/Deliverable-4/Use Cases - Manage Users.docx
@@ -1536,16 +1536,11 @@
         <w:jc w:val="center"/>
       </w:pPr>
       <w:r>
-        <w:rPr>
-          <w:noProof/>
-          <w:lang w:eastAsia="en-CA"/>
-        </w:rPr>
-        <w:lastRenderedPageBreak/>
         <w:drawing>
-          <wp:inline distT="0" distB="0" distL="0" distR="0" wp14:anchorId="74D7A757" wp14:editId="65F5FDC1">
-            <wp:extent cx="5943600" cy="2317115"/>
-            <wp:effectExtent l="0" t="0" r="0" b="6985"/>
-            <wp:docPr id="2" name="Picture 2"/>
+          <wp:inline distT="0" distB="0" distL="0" distR="0" wp14:anchorId="13378AA8" wp14:editId="27DEC186">
+            <wp:extent cx="4572396" cy="2126164"/>
+            <wp:effectExtent l="0" t="0" r="0" b="0"/>
+            <wp:docPr id="3" name="Picture 3"/>
             <wp:cNvGraphicFramePr>
               <a:graphicFrameLocks xmlns:a="http://schemas.openxmlformats.org/drawingml/2006/main" noChangeAspect="1"/>
             </wp:cNvGraphicFramePr>
@@ -1565,7 +1560,7 @@
                   <pic:spPr>
                     <a:xfrm>
                       <a:off x="0" y="0"/>
-                      <a:ext cx="5943600" cy="2317115"/>
+                      <a:ext cx="4572396" cy="2126164"/>
                     </a:xfrm>
                     <a:prstGeom prst="rect">
                       <a:avLst/>
@@ -1589,6 +1584,7 @@
         <w:rPr>
           <w:i/>
         </w:rPr>
+        <w:lastRenderedPageBreak/>
         <w:t>Figure 5.1</w:t>
       </w:r>
       <w:r>
@@ -3083,16 +3079,12 @@
         <w:jc w:val="center"/>
       </w:pPr>
       <w:r>
-        <w:rPr>
-          <w:noProof/>
-          <w:lang w:eastAsia="en-CA"/>
-        </w:rPr>
         <w:lastRenderedPageBreak/>
         <w:drawing>
-          <wp:inline distT="0" distB="0" distL="0" distR="0" wp14:anchorId="4A6E7E74" wp14:editId="28BF99A0">
-            <wp:extent cx="4458322" cy="2276793"/>
-            <wp:effectExtent l="0" t="0" r="0" b="9525"/>
-            <wp:docPr id="5" name="Picture 5"/>
+          <wp:inline distT="0" distB="0" distL="0" distR="0" wp14:anchorId="58A64751" wp14:editId="0C6A73D5">
+            <wp:extent cx="3688400" cy="1806097"/>
+            <wp:effectExtent l="0" t="0" r="7620" b="3810"/>
+            <wp:docPr id="8" name="Picture 8"/>
             <wp:cNvGraphicFramePr>
               <a:graphicFrameLocks xmlns:a="http://schemas.openxmlformats.org/drawingml/2006/main" noChangeAspect="1"/>
             </wp:cNvGraphicFramePr>
@@ -3112,7 +3104,7 @@
                   <pic:spPr>
                     <a:xfrm>
                       <a:off x="0" y="0"/>
-                      <a:ext cx="4458322" cy="2276793"/>
+                      <a:ext cx="3688400" cy="1806097"/>
                     </a:xfrm>
                     <a:prstGeom prst="rect">
                       <a:avLst/>
@@ -3615,7 +3607,19 @@
               <w:rPr>
                 <w:rFonts w:eastAsia="Calibri"/>
               </w:rPr>
-              <w:t xml:space="preserve">An administrator wishes to update information saved about a user. Those include the username, first name, last name, net name, password and privilege. </w:t>
+              <w:t>An administrator wishes to update information saved about a user. Those include the username, f</w:t>
+            </w:r>
+            <w:r>
+              <w:rPr>
+                <w:rFonts w:eastAsia="Calibri"/>
+              </w:rPr>
+              <w:t xml:space="preserve">irst name, last name, net name </w:t>
+            </w:r>
+            <w:r>
+              <w:rPr>
+                <w:rFonts w:eastAsia="Calibri"/>
+              </w:rPr>
+              <w:t xml:space="preserve">and privilege. </w:t>
             </w:r>
           </w:p>
         </w:tc>
@@ -4089,10 +4093,10 @@
           <w:lang w:eastAsia="en-CA"/>
         </w:rPr>
         <w:drawing>
-          <wp:inline distT="0" distB="0" distL="0" distR="0" wp14:anchorId="3DA8B7B0" wp14:editId="2F9E962E">
-            <wp:extent cx="5943600" cy="3992880"/>
-            <wp:effectExtent l="0" t="0" r="0" b="7620"/>
-            <wp:docPr id="12" name="Picture 12"/>
+          <wp:inline distT="0" distB="0" distL="0" distR="0" wp14:anchorId="6A7F1489" wp14:editId="4641DE95">
+            <wp:extent cx="4854361" cy="3261643"/>
+            <wp:effectExtent l="0" t="0" r="3810" b="0"/>
+            <wp:docPr id="6" name="Picture 6"/>
             <wp:cNvGraphicFramePr>
               <a:graphicFrameLocks xmlns:a="http://schemas.openxmlformats.org/drawingml/2006/main" noChangeAspect="1"/>
             </wp:cNvGraphicFramePr>
@@ -4112,7 +4116,7 @@
                   <pic:spPr>
                     <a:xfrm>
                       <a:off x="0" y="0"/>
-                      <a:ext cx="5943600" cy="3992880"/>
+                      <a:ext cx="4854361" cy="3261643"/>
                     </a:xfrm>
                     <a:prstGeom prst="rect">
                       <a:avLst/>
@@ -4470,9 +4474,106 @@
                 <w:rFonts w:eastAsia="Calibri"/>
                 <w:lang w:val="en-CA"/>
               </w:rPr>
-              <w:t>userID,username,firstname,lastname,netname,password</w:t>
+              <w:t>userID</w:t>
             </w:r>
             <w:proofErr w:type="spellEnd"/>
+            <w:r>
+              <w:rPr>
+                <w:rFonts w:eastAsia="Calibri"/>
+                <w:lang w:val="en-CA"/>
+              </w:rPr>
+              <w:t>,</w:t>
+            </w:r>
+            <w:r>
+              <w:rPr>
+                <w:rFonts w:eastAsia="Calibri"/>
+                <w:lang w:val="en-CA"/>
+              </w:rPr>
+              <w:t xml:space="preserve"> </w:t>
+            </w:r>
+            <w:r>
+              <w:rPr>
+                <w:rFonts w:eastAsia="Calibri"/>
+                <w:lang w:val="en-CA"/>
+              </w:rPr>
+              <w:t>username,</w:t>
+            </w:r>
+            <w:r>
+              <w:rPr>
+                <w:rFonts w:eastAsia="Calibri"/>
+                <w:lang w:val="en-CA"/>
+              </w:rPr>
+              <w:t xml:space="preserve"> </w:t>
+            </w:r>
+            <w:proofErr w:type="spellStart"/>
+            <w:r>
+              <w:rPr>
+                <w:rFonts w:eastAsia="Calibri"/>
+                <w:lang w:val="en-CA"/>
+              </w:rPr>
+              <w:t>firstname</w:t>
+            </w:r>
+            <w:proofErr w:type="spellEnd"/>
+            <w:r>
+              <w:rPr>
+                <w:rFonts w:eastAsia="Calibri"/>
+                <w:lang w:val="en-CA"/>
+              </w:rPr>
+              <w:t>,</w:t>
+            </w:r>
+            <w:r>
+              <w:rPr>
+                <w:rFonts w:eastAsia="Calibri"/>
+                <w:lang w:val="en-CA"/>
+              </w:rPr>
+              <w:t xml:space="preserve"> </w:t>
+            </w:r>
+            <w:proofErr w:type="spellStart"/>
+            <w:r>
+              <w:rPr>
+                <w:rFonts w:eastAsia="Calibri"/>
+                <w:lang w:val="en-CA"/>
+              </w:rPr>
+              <w:t>lastname</w:t>
+            </w:r>
+            <w:proofErr w:type="spellEnd"/>
+            <w:r>
+              <w:rPr>
+                <w:rFonts w:eastAsia="Calibri"/>
+                <w:lang w:val="en-CA"/>
+              </w:rPr>
+              <w:t>,</w:t>
+            </w:r>
+            <w:r>
+              <w:rPr>
+                <w:rFonts w:eastAsia="Calibri"/>
+                <w:lang w:val="en-CA"/>
+              </w:rPr>
+              <w:t xml:space="preserve"> </w:t>
+            </w:r>
+            <w:proofErr w:type="spellStart"/>
+            <w:r>
+              <w:rPr>
+                <w:rFonts w:eastAsia="Calibri"/>
+                <w:lang w:val="en-CA"/>
+              </w:rPr>
+              <w:t>netname</w:t>
+            </w:r>
+            <w:proofErr w:type="spellEnd"/>
+            <w:r>
+              <w:rPr>
+                <w:rFonts w:eastAsia="Calibri"/>
+                <w:lang w:val="en-CA"/>
+              </w:rPr>
+              <w:t>,</w:t>
+            </w:r>
+            <w:r>
+              <w:rPr>
+                <w:rFonts w:eastAsia="Calibri"/>
+                <w:lang w:val="en-CA"/>
+              </w:rPr>
+              <w:t xml:space="preserve"> privilege</w:t>
+            </w:r>
             <w:r>
               <w:rPr>
                 <w:rFonts w:eastAsia="Calibri"/>
@@ -4507,7 +4608,6 @@
                 <w:iCs/>
                 <w:lang w:val="en-CA"/>
               </w:rPr>
-              <w:lastRenderedPageBreak/>
               <w:t>Cross-reference:</w:t>
             </w:r>
           </w:p>
@@ -4552,6 +4652,7 @@
               <w:spacing w:before="120" w:line="360" w:lineRule="auto"/>
             </w:pPr>
             <w:r>
+              <w:lastRenderedPageBreak/>
               <w:t>Preconditions:</w:t>
             </w:r>
           </w:p>
@@ -4711,15 +4812,11 @@
     <w:p/>
     <w:p>
       <w:r>
-        <w:rPr>
-          <w:noProof/>
-          <w:lang w:eastAsia="en-CA"/>
-        </w:rPr>
         <w:drawing>
-          <wp:inline distT="0" distB="0" distL="0" distR="0" wp14:anchorId="53741035" wp14:editId="366D28F1">
-            <wp:extent cx="5943600" cy="6117590"/>
+          <wp:inline distT="0" distB="0" distL="0" distR="0" wp14:anchorId="3FD26F45" wp14:editId="0BB5B2DF">
+            <wp:extent cx="5943600" cy="5164455"/>
             <wp:effectExtent l="0" t="0" r="0" b="0"/>
-            <wp:docPr id="3" name="Picture 3"/>
+            <wp:docPr id="9" name="Picture 9"/>
             <wp:cNvGraphicFramePr>
               <a:graphicFrameLocks xmlns:a="http://schemas.openxmlformats.org/drawingml/2006/main" noChangeAspect="1"/>
             </wp:cNvGraphicFramePr>
@@ -4739,7 +4836,7 @@
                   <pic:spPr>
                     <a:xfrm>
                       <a:off x="0" y="0"/>
-                      <a:ext cx="5943600" cy="6117590"/>
+                      <a:ext cx="5943600" cy="5164455"/>
                     </a:xfrm>
                     <a:prstGeom prst="rect">
                       <a:avLst/>
@@ -4751,6 +4848,8 @@
           </wp:inline>
         </w:drawing>
       </w:r>
+      <w:bookmarkStart w:id="0" w:name="_GoBack"/>
+      <w:bookmarkEnd w:id="0"/>
     </w:p>
     <w:p>
       <w:pPr>
@@ -4972,6 +5071,7 @@
               <w:spacing w:before="120" w:line="360" w:lineRule="auto"/>
             </w:pPr>
             <w:r>
+              <w:lastRenderedPageBreak/>
               <w:t>Created By:</w:t>
             </w:r>
           </w:p>
@@ -5697,16 +5797,10 @@
         <w:jc w:val="both"/>
       </w:pPr>
       <w:r>
-        <w:lastRenderedPageBreak/>
         <w:t>The administrator</w:t>
       </w:r>
       <w:r>
-        <w:t xml:space="preserve"> needs to delete a user from the system. To do so, the administrator needs to indicate which user is to be deleted, and confirm the action to be undertaken. Once completed, an updated table of users without the deleted user is displayed to the adm</w:t>
-      </w:r>
-      <w:bookmarkStart w:id="0" w:name="_GoBack"/>
-      <w:bookmarkEnd w:id="0"/>
-      <w:r>
-        <w:t>inistrator.</w:t>
+        <w:t xml:space="preserve"> needs to delete a user from the system. To do so, the administrator needs to indicate which user is to be deleted, and confirm the action to be undertaken. Once completed, an updated table of users without the deleted user is displayed to the administrator.</w:t>
       </w:r>
     </w:p>
     <w:sectPr>

</xml_diff>